<commit_message>
PDC Lab 6 document created and started
</commit_message>
<xml_diff>
--- a/PDC/Lab5/lab5.docx
+++ b/PDC/Lab5/lab5.docx
@@ -152,37 +152,34 @@
       </w:r>
       <w:r>
         <w:rPr>
+          <w:sz w:val="24"/>
+          <w:szCs w:val="24"/>
+        </w:rPr>
+        <w:t>Su</w:t>
+      </w:r>
+      <w:r>
+        <w:rPr>
+          <w:sz w:val="24"/>
+          <w:szCs w:val="24"/>
+        </w:rPr>
+        <w:t>mmation of numbers with and without reduction and row major matrix multiplication</w:t>
+      </w:r>
+    </w:p>
+    <w:p>
+      <w:pPr>
+        <w:rPr>
+          <w:sz w:val="24"/>
+          <w:szCs w:val="24"/>
+        </w:rPr>
+      </w:pPr>
+      <w:r>
+        <w:rPr>
           <w:b/>
           <w:bCs/>
           <w:color w:val="1F3864" w:themeColor="accent1" w:themeShade="80"/>
           <w:sz w:val="24"/>
           <w:szCs w:val="24"/>
         </w:rPr>
-        <w:t>S</w:t>
-      </w:r>
-      <w:r>
-        <w:rPr>
-          <w:sz w:val="24"/>
-          <w:szCs w:val="24"/>
-        </w:rPr>
-        <w:t>ummation of numbers with and without reduction and row major matrix multiplication</w:t>
-      </w:r>
-    </w:p>
-    <w:p>
-      <w:pPr>
-        <w:rPr>
-          <w:sz w:val="24"/>
-          <w:szCs w:val="24"/>
-        </w:rPr>
-      </w:pPr>
-      <w:r>
-        <w:rPr>
-          <w:b/>
-          <w:bCs/>
-          <w:color w:val="1F3864" w:themeColor="accent1" w:themeShade="80"/>
-          <w:sz w:val="24"/>
-          <w:szCs w:val="24"/>
-        </w:rPr>
         <w:t xml:space="preserve">DATE: </w:t>
       </w:r>
       <w:r>
@@ -190,14 +187,7 @@
           <w:sz w:val="24"/>
           <w:szCs w:val="24"/>
         </w:rPr>
-        <w:t>2</w:t>
-      </w:r>
-      <w:r>
-        <w:rPr>
-          <w:sz w:val="24"/>
-          <w:szCs w:val="24"/>
-        </w:rPr>
-        <w:t>2</w:t>
+        <w:t>8</w:t>
       </w:r>
       <w:r>
         <w:rPr>
@@ -205,7 +195,7 @@
           <w:szCs w:val="24"/>
           <w:vertAlign w:val="superscript"/>
         </w:rPr>
-        <w:t>nd</w:t>
+        <w:t>th</w:t>
       </w:r>
       <w:r>
         <w:rPr>
@@ -400,19 +390,8 @@
                 <w:sz w:val="24"/>
                 <w:szCs w:val="24"/>
               </w:rPr>
-              <w:t xml:space="preserve">.00 </w:t>
-            </w:r>
-            <w:proofErr w:type="spellStart"/>
-            <w:r>
-              <w:rPr>
-                <w:rFonts w:eastAsia="Arial" w:cstheme="minorHAnsi"/>
-                <w:w w:val="90"/>
-                <w:sz w:val="24"/>
-                <w:szCs w:val="24"/>
-              </w:rPr>
-              <w:t>Ghz</w:t>
-            </w:r>
-            <w:proofErr w:type="spellEnd"/>
+              <w:t>.00 Ghz</w:t>
+            </w:r>
           </w:p>
         </w:tc>
       </w:tr>
@@ -1217,23 +1196,7 @@
           <w:sz w:val="24"/>
           <w:szCs w:val="24"/>
         </w:rPr>
-        <w:t>#</w:t>
-      </w:r>
-      <w:proofErr w:type="gramStart"/>
-      <w:r>
-        <w:rPr>
-          <w:sz w:val="24"/>
-          <w:szCs w:val="24"/>
-        </w:rPr>
-        <w:t>define</w:t>
-      </w:r>
-      <w:proofErr w:type="gramEnd"/>
-      <w:r>
-        <w:rPr>
-          <w:sz w:val="24"/>
-          <w:szCs w:val="24"/>
-        </w:rPr>
-        <w:t> N 100000000</w:t>
+        <w:t>#define N 100000000</w:t>
       </w:r>
     </w:p>
     <w:p>
@@ -1249,23 +1212,7 @@
           <w:sz w:val="24"/>
           <w:szCs w:val="24"/>
         </w:rPr>
-        <w:t>int </w:t>
-      </w:r>
-      <w:proofErr w:type="gramStart"/>
-      <w:r>
-        <w:rPr>
-          <w:sz w:val="24"/>
-          <w:szCs w:val="24"/>
-        </w:rPr>
-        <w:t>main(</w:t>
-      </w:r>
-      <w:proofErr w:type="gramEnd"/>
-      <w:r>
-        <w:rPr>
-          <w:sz w:val="24"/>
-          <w:szCs w:val="24"/>
-        </w:rPr>
-        <w:t>)</w:t>
+        <w:t>int main()</w:t>
       </w:r>
     </w:p>
     <w:p>
@@ -1313,23 +1260,7 @@
           <w:sz w:val="24"/>
           <w:szCs w:val="24"/>
         </w:rPr>
-        <w:t>    int </w:t>
-      </w:r>
-      <w:proofErr w:type="gramStart"/>
-      <w:r>
-        <w:rPr>
-          <w:sz w:val="24"/>
-          <w:szCs w:val="24"/>
-        </w:rPr>
-        <w:t>thread[</w:t>
-      </w:r>
-      <w:proofErr w:type="gramEnd"/>
-      <w:r>
-        <w:rPr>
-          <w:sz w:val="24"/>
-          <w:szCs w:val="24"/>
-        </w:rPr>
-        <w:t>]={1,2,4,8,16,32,64,128,256,512};</w:t>
+        <w:t>    int thread[]={1,2,4,8,16,32,64,128,256,512};</w:t>
       </w:r>
     </w:p>
     <w:p>
@@ -1361,24 +1292,33 @@
           <w:sz w:val="24"/>
           <w:szCs w:val="24"/>
         </w:rPr>
+        <w:t>    printf("Name: Shyam Sundaram\nReg num: 19BCE1560\nPDC Lab:\n\n");</w:t>
+      </w:r>
+    </w:p>
+    <w:p>
+      <w:pPr>
+        <w:spacing w:after="0"/>
+        <w:rPr>
+          <w:sz w:val="24"/>
+          <w:szCs w:val="24"/>
+        </w:rPr>
+      </w:pPr>
+    </w:p>
+    <w:p>
+      <w:pPr>
+        <w:spacing w:after="0"/>
+        <w:rPr>
+          <w:sz w:val="24"/>
+          <w:szCs w:val="24"/>
+        </w:rPr>
+      </w:pPr>
+      <w:r>
+        <w:rPr>
+          <w:sz w:val="24"/>
+          <w:szCs w:val="24"/>
+        </w:rPr>
         <w:t>    </w:t>
       </w:r>
-      <w:proofErr w:type="gramStart"/>
-      <w:r>
-        <w:rPr>
-          <w:sz w:val="24"/>
-          <w:szCs w:val="24"/>
-        </w:rPr>
-        <w:t>printf(</w:t>
-      </w:r>
-      <w:proofErr w:type="gramEnd"/>
-      <w:r>
-        <w:rPr>
-          <w:sz w:val="24"/>
-          <w:szCs w:val="24"/>
-        </w:rPr>
-        <w:t>"Name: Shyam Sundaram\nReg num: 19BCE1560\nPDC Lab:\n\n");</w:t>
-      </w:r>
     </w:p>
     <w:p>
       <w:pPr>
@@ -1388,6 +1328,13 @@
           <w:szCs w:val="24"/>
         </w:rPr>
       </w:pPr>
+      <w:r>
+        <w:rPr>
+          <w:sz w:val="24"/>
+          <w:szCs w:val="24"/>
+        </w:rPr>
+        <w:t>    printf("Size of array: %d------------\n",s);</w:t>
+      </w:r>
     </w:p>
     <w:p>
       <w:pPr>
@@ -1418,48 +1365,7 @@
           <w:sz w:val="24"/>
           <w:szCs w:val="24"/>
         </w:rPr>
-        <w:t>    </w:t>
-      </w:r>
-      <w:proofErr w:type="spellStart"/>
-      <w:proofErr w:type="gramStart"/>
-      <w:r>
-        <w:rPr>
-          <w:sz w:val="24"/>
-          <w:szCs w:val="24"/>
-        </w:rPr>
-        <w:t>printf</w:t>
-      </w:r>
-      <w:proofErr w:type="spellEnd"/>
-      <w:r>
-        <w:rPr>
-          <w:sz w:val="24"/>
-          <w:szCs w:val="24"/>
-        </w:rPr>
-        <w:t>(</w:t>
-      </w:r>
-      <w:proofErr w:type="gramEnd"/>
-      <w:r>
-        <w:rPr>
-          <w:sz w:val="24"/>
-          <w:szCs w:val="24"/>
-        </w:rPr>
-        <w:t>"Size of array: %d------------\</w:t>
-      </w:r>
-      <w:proofErr w:type="spellStart"/>
-      <w:r>
-        <w:rPr>
-          <w:sz w:val="24"/>
-          <w:szCs w:val="24"/>
-        </w:rPr>
-        <w:t>n",s</w:t>
-      </w:r>
-      <w:proofErr w:type="spellEnd"/>
-      <w:r>
-        <w:rPr>
-          <w:sz w:val="24"/>
-          <w:szCs w:val="24"/>
-        </w:rPr>
-        <w:t>);</w:t>
+        <w:t>    for(int t=0;t&lt;10;++t)</w:t>
       </w:r>
     </w:p>
     <w:p>
@@ -1475,7 +1381,7 @@
           <w:sz w:val="24"/>
           <w:szCs w:val="24"/>
         </w:rPr>
-        <w:t>    </w:t>
+        <w:t>    {</w:t>
       </w:r>
     </w:p>
     <w:p>
@@ -1491,23 +1397,7 @@
           <w:sz w:val="24"/>
           <w:szCs w:val="24"/>
         </w:rPr>
-        <w:t>    </w:t>
-      </w:r>
-      <w:proofErr w:type="gramStart"/>
-      <w:r>
-        <w:rPr>
-          <w:sz w:val="24"/>
-          <w:szCs w:val="24"/>
-        </w:rPr>
-        <w:t>for(</w:t>
-      </w:r>
-      <w:proofErr w:type="gramEnd"/>
-      <w:r>
-        <w:rPr>
-          <w:sz w:val="24"/>
-          <w:szCs w:val="24"/>
-        </w:rPr>
-        <w:t>int t=0;t&lt;10;++t)</w:t>
+        <w:t>        omp_set_num_threads(thread[t]);</w:t>
       </w:r>
     </w:p>
     <w:p>
@@ -1523,7 +1413,8 @@
           <w:sz w:val="24"/>
           <w:szCs w:val="24"/>
         </w:rPr>
-        <w:t>    {</w:t>
+        <w:lastRenderedPageBreak/>
+        <w:t>        long *sum=(long*)malloc(thread[t]*sizeof(long));</w:t>
       </w:r>
     </w:p>
     <w:p>
@@ -1539,24 +1430,151 @@
           <w:sz w:val="24"/>
           <w:szCs w:val="24"/>
         </w:rPr>
+        <w:t>        for(int i=0;i&lt;thread[t];++i)</w:t>
+      </w:r>
+    </w:p>
+    <w:p>
+      <w:pPr>
+        <w:spacing w:after="0"/>
+        <w:rPr>
+          <w:sz w:val="24"/>
+          <w:szCs w:val="24"/>
+        </w:rPr>
+      </w:pPr>
+      <w:r>
+        <w:rPr>
+          <w:sz w:val="24"/>
+          <w:szCs w:val="24"/>
+        </w:rPr>
+        <w:t>        sum[i]=0;</w:t>
+      </w:r>
+    </w:p>
+    <w:p>
+      <w:pPr>
+        <w:spacing w:after="0"/>
+        <w:rPr>
+          <w:sz w:val="24"/>
+          <w:szCs w:val="24"/>
+        </w:rPr>
+      </w:pPr>
+      <w:r>
+        <w:rPr>
+          <w:sz w:val="24"/>
+          <w:szCs w:val="24"/>
+        </w:rPr>
+        <w:t>        long s=0;</w:t>
+      </w:r>
+    </w:p>
+    <w:p>
+      <w:pPr>
+        <w:spacing w:after="0"/>
+        <w:rPr>
+          <w:sz w:val="24"/>
+          <w:szCs w:val="24"/>
+        </w:rPr>
+      </w:pPr>
+      <w:r>
+        <w:rPr>
+          <w:sz w:val="24"/>
+          <w:szCs w:val="24"/>
+        </w:rPr>
+        <w:t>        int i;</w:t>
+      </w:r>
+    </w:p>
+    <w:p>
+      <w:pPr>
+        <w:spacing w:after="0"/>
+        <w:rPr>
+          <w:sz w:val="24"/>
+          <w:szCs w:val="24"/>
+        </w:rPr>
+      </w:pPr>
+      <w:r>
+        <w:rPr>
+          <w:sz w:val="24"/>
+          <w:szCs w:val="24"/>
+        </w:rPr>
+        <w:t>        float start=omp_get_wtime();</w:t>
+      </w:r>
+    </w:p>
+    <w:p>
+      <w:pPr>
+        <w:spacing w:after="0"/>
+        <w:rPr>
+          <w:sz w:val="24"/>
+          <w:szCs w:val="24"/>
+        </w:rPr>
+      </w:pPr>
+      <w:r>
+        <w:rPr>
+          <w:sz w:val="24"/>
+          <w:szCs w:val="24"/>
+        </w:rPr>
+        <w:t>        #pragma omp parallel for </w:t>
+      </w:r>
+      <w:r>
+        <w:rPr>
+          <w:color w:val="C45911" w:themeColor="accent2" w:themeShade="BF"/>
+          <w:sz w:val="24"/>
+          <w:szCs w:val="24"/>
+        </w:rPr>
+        <w:t>schedule(static,chunk) </w:t>
+      </w:r>
+      <w:r>
+        <w:rPr>
+          <w:sz w:val="24"/>
+          <w:szCs w:val="24"/>
+        </w:rPr>
+        <w:t>shared(sum) private(i)</w:t>
+      </w:r>
+    </w:p>
+    <w:p>
+      <w:pPr>
+        <w:spacing w:after="0"/>
+        <w:rPr>
+          <w:sz w:val="24"/>
+          <w:szCs w:val="24"/>
+        </w:rPr>
+      </w:pPr>
+      <w:r>
+        <w:rPr>
+          <w:sz w:val="24"/>
+          <w:szCs w:val="24"/>
+        </w:rPr>
+        <w:t>        for(i=0;i&lt;N;++i)</w:t>
+      </w:r>
+    </w:p>
+    <w:p>
+      <w:pPr>
+        <w:spacing w:after="0"/>
+        <w:rPr>
+          <w:sz w:val="24"/>
+          <w:szCs w:val="24"/>
+        </w:rPr>
+      </w:pPr>
+      <w:r>
+        <w:rPr>
+          <w:sz w:val="24"/>
+          <w:szCs w:val="24"/>
+        </w:rPr>
+        <w:t>        sum[omp_get_thread_num()]+=i;</w:t>
+      </w:r>
+    </w:p>
+    <w:p>
+      <w:pPr>
+        <w:spacing w:after="0"/>
+        <w:rPr>
+          <w:sz w:val="24"/>
+          <w:szCs w:val="24"/>
+        </w:rPr>
+      </w:pPr>
+      <w:r>
+        <w:rPr>
+          <w:sz w:val="24"/>
+          <w:szCs w:val="24"/>
+        </w:rPr>
         <w:t>        </w:t>
       </w:r>
-      <w:proofErr w:type="spellStart"/>
-      <w:r>
-        <w:rPr>
-          <w:sz w:val="24"/>
-          <w:szCs w:val="24"/>
-        </w:rPr>
-        <w:t>omp_set_num_threads</w:t>
-      </w:r>
-      <w:proofErr w:type="spellEnd"/>
-      <w:r>
-        <w:rPr>
-          <w:sz w:val="24"/>
-          <w:szCs w:val="24"/>
-        </w:rPr>
-        <w:t>(thread[t]);</w:t>
-      </w:r>
     </w:p>
     <w:p>
       <w:pPr>
@@ -1571,40 +1589,7 @@
           <w:sz w:val="24"/>
           <w:szCs w:val="24"/>
         </w:rPr>
-        <w:lastRenderedPageBreak/>
-        <w:t>        long *sum=(long</w:t>
-      </w:r>
-      <w:proofErr w:type="gramStart"/>
-      <w:r>
-        <w:rPr>
-          <w:sz w:val="24"/>
-          <w:szCs w:val="24"/>
-        </w:rPr>
-        <w:t>*)malloc</w:t>
-      </w:r>
-      <w:proofErr w:type="gramEnd"/>
-      <w:r>
-        <w:rPr>
-          <w:sz w:val="24"/>
-          <w:szCs w:val="24"/>
-        </w:rPr>
-        <w:t>(thread[t]*</w:t>
-      </w:r>
-      <w:proofErr w:type="spellStart"/>
-      <w:r>
-        <w:rPr>
-          <w:sz w:val="24"/>
-          <w:szCs w:val="24"/>
-        </w:rPr>
-        <w:t>sizeof</w:t>
-      </w:r>
-      <w:proofErr w:type="spellEnd"/>
-      <w:r>
-        <w:rPr>
-          <w:sz w:val="24"/>
-          <w:szCs w:val="24"/>
-        </w:rPr>
-        <w:t>(long));</w:t>
+        <w:t>        for(int i=0;i&lt;thread[t];++i)</w:t>
       </w:r>
     </w:p>
     <w:p>
@@ -1620,55 +1605,7 @@
           <w:sz w:val="24"/>
           <w:szCs w:val="24"/>
         </w:rPr>
-        <w:t>        </w:t>
-      </w:r>
-      <w:proofErr w:type="gramStart"/>
-      <w:r>
-        <w:rPr>
-          <w:sz w:val="24"/>
-          <w:szCs w:val="24"/>
-        </w:rPr>
-        <w:t>for(</w:t>
-      </w:r>
-      <w:proofErr w:type="gramEnd"/>
-      <w:r>
-        <w:rPr>
-          <w:sz w:val="24"/>
-          <w:szCs w:val="24"/>
-        </w:rPr>
-        <w:t>int </w:t>
-      </w:r>
-      <w:proofErr w:type="spellStart"/>
-      <w:r>
-        <w:rPr>
-          <w:sz w:val="24"/>
-          <w:szCs w:val="24"/>
-        </w:rPr>
-        <w:t>i</w:t>
-      </w:r>
-      <w:proofErr w:type="spellEnd"/>
-      <w:r>
-        <w:rPr>
-          <w:sz w:val="24"/>
-          <w:szCs w:val="24"/>
-        </w:rPr>
-        <w:t>=0;i&lt;thread[t];++</w:t>
-      </w:r>
-      <w:proofErr w:type="spellStart"/>
-      <w:r>
-        <w:rPr>
-          <w:sz w:val="24"/>
-          <w:szCs w:val="24"/>
-        </w:rPr>
-        <w:t>i</w:t>
-      </w:r>
-      <w:proofErr w:type="spellEnd"/>
-      <w:r>
-        <w:rPr>
-          <w:sz w:val="24"/>
-          <w:szCs w:val="24"/>
-        </w:rPr>
-        <w:t>)</w:t>
+        <w:t>        s+=sum[i];</w:t>
       </w:r>
     </w:p>
     <w:p>
@@ -1684,23 +1621,7 @@
           <w:sz w:val="24"/>
           <w:szCs w:val="24"/>
         </w:rPr>
-        <w:t>        sum[</w:t>
-      </w:r>
-      <w:proofErr w:type="spellStart"/>
-      <w:r>
-        <w:rPr>
-          <w:sz w:val="24"/>
-          <w:szCs w:val="24"/>
-        </w:rPr>
-        <w:t>i</w:t>
-      </w:r>
-      <w:proofErr w:type="spellEnd"/>
-      <w:r>
-        <w:rPr>
-          <w:sz w:val="24"/>
-          <w:szCs w:val="24"/>
-        </w:rPr>
-        <w:t>]=0;</w:t>
+        <w:t>        float end=omp_get_wtime();</w:t>
       </w:r>
     </w:p>
     <w:p>
@@ -1716,7 +1637,7 @@
           <w:sz w:val="24"/>
           <w:szCs w:val="24"/>
         </w:rPr>
-        <w:t>        long s=0;</w:t>
+        <w:t>        float exec=end-start;</w:t>
       </w:r>
     </w:p>
     <w:p>
@@ -1727,29 +1648,6 @@
           <w:szCs w:val="24"/>
         </w:rPr>
       </w:pPr>
-      <w:r>
-        <w:rPr>
-          <w:sz w:val="24"/>
-          <w:szCs w:val="24"/>
-        </w:rPr>
-        <w:t>        int </w:t>
-      </w:r>
-      <w:proofErr w:type="spellStart"/>
-      <w:r>
-        <w:rPr>
-          <w:sz w:val="24"/>
-          <w:szCs w:val="24"/>
-        </w:rPr>
-        <w:t>i</w:t>
-      </w:r>
-      <w:proofErr w:type="spellEnd"/>
-      <w:r>
-        <w:rPr>
-          <w:sz w:val="24"/>
-          <w:szCs w:val="24"/>
-        </w:rPr>
-        <w:t>;</w:t>
-      </w:r>
     </w:p>
     <w:p>
       <w:pPr>
@@ -1764,458 +1662,7 @@
           <w:sz w:val="24"/>
           <w:szCs w:val="24"/>
         </w:rPr>
-        <w:t>        float start=</w:t>
-      </w:r>
-      <w:proofErr w:type="spellStart"/>
-      <w:r>
-        <w:rPr>
-          <w:sz w:val="24"/>
-          <w:szCs w:val="24"/>
-        </w:rPr>
-        <w:t>omp_get_</w:t>
-      </w:r>
-      <w:proofErr w:type="gramStart"/>
-      <w:r>
-        <w:rPr>
-          <w:sz w:val="24"/>
-          <w:szCs w:val="24"/>
-        </w:rPr>
-        <w:t>wtime</w:t>
-      </w:r>
-      <w:proofErr w:type="spellEnd"/>
-      <w:r>
-        <w:rPr>
-          <w:sz w:val="24"/>
-          <w:szCs w:val="24"/>
-        </w:rPr>
-        <w:t>(</w:t>
-      </w:r>
-      <w:proofErr w:type="gramEnd"/>
-      <w:r>
-        <w:rPr>
-          <w:sz w:val="24"/>
-          <w:szCs w:val="24"/>
-        </w:rPr>
-        <w:t>);</w:t>
-      </w:r>
-    </w:p>
-    <w:p>
-      <w:pPr>
-        <w:spacing w:after="0"/>
-        <w:rPr>
-          <w:sz w:val="24"/>
-          <w:szCs w:val="24"/>
-        </w:rPr>
-      </w:pPr>
-      <w:r>
-        <w:rPr>
-          <w:sz w:val="24"/>
-          <w:szCs w:val="24"/>
-        </w:rPr>
-        <w:t>        #pragma omp parallel for </w:t>
-      </w:r>
-      <w:r>
-        <w:rPr>
-          <w:color w:val="C45911" w:themeColor="accent2" w:themeShade="BF"/>
-          <w:sz w:val="24"/>
-          <w:szCs w:val="24"/>
-        </w:rPr>
-        <w:t>schedule(</w:t>
-      </w:r>
-      <w:proofErr w:type="gramStart"/>
-      <w:r>
-        <w:rPr>
-          <w:color w:val="C45911" w:themeColor="accent2" w:themeShade="BF"/>
-          <w:sz w:val="24"/>
-          <w:szCs w:val="24"/>
-        </w:rPr>
-        <w:t>static,chunk</w:t>
-      </w:r>
-      <w:proofErr w:type="gramEnd"/>
-      <w:r>
-        <w:rPr>
-          <w:color w:val="C45911" w:themeColor="accent2" w:themeShade="BF"/>
-          <w:sz w:val="24"/>
-          <w:szCs w:val="24"/>
-        </w:rPr>
-        <w:t>) </w:t>
-      </w:r>
-      <w:r>
-        <w:rPr>
-          <w:sz w:val="24"/>
-          <w:szCs w:val="24"/>
-        </w:rPr>
-        <w:t>shared(sum) private(i)</w:t>
-      </w:r>
-    </w:p>
-    <w:p>
-      <w:pPr>
-        <w:spacing w:after="0"/>
-        <w:rPr>
-          <w:sz w:val="24"/>
-          <w:szCs w:val="24"/>
-        </w:rPr>
-      </w:pPr>
-      <w:r>
-        <w:rPr>
-          <w:sz w:val="24"/>
-          <w:szCs w:val="24"/>
-        </w:rPr>
-        <w:t>        for(</w:t>
-      </w:r>
-      <w:proofErr w:type="spellStart"/>
-      <w:r>
-        <w:rPr>
-          <w:sz w:val="24"/>
-          <w:szCs w:val="24"/>
-        </w:rPr>
-        <w:t>i</w:t>
-      </w:r>
-      <w:proofErr w:type="spellEnd"/>
-      <w:r>
-        <w:rPr>
-          <w:sz w:val="24"/>
-          <w:szCs w:val="24"/>
-        </w:rPr>
-        <w:t>=</w:t>
-      </w:r>
-      <w:proofErr w:type="gramStart"/>
-      <w:r>
-        <w:rPr>
-          <w:sz w:val="24"/>
-          <w:szCs w:val="24"/>
-        </w:rPr>
-        <w:t>0;i</w:t>
-      </w:r>
-      <w:proofErr w:type="gramEnd"/>
-      <w:r>
-        <w:rPr>
-          <w:sz w:val="24"/>
-          <w:szCs w:val="24"/>
-        </w:rPr>
-        <w:t>&lt;N;++</w:t>
-      </w:r>
-      <w:proofErr w:type="spellStart"/>
-      <w:r>
-        <w:rPr>
-          <w:sz w:val="24"/>
-          <w:szCs w:val="24"/>
-        </w:rPr>
-        <w:t>i</w:t>
-      </w:r>
-      <w:proofErr w:type="spellEnd"/>
-      <w:r>
-        <w:rPr>
-          <w:sz w:val="24"/>
-          <w:szCs w:val="24"/>
-        </w:rPr>
-        <w:t>)</w:t>
-      </w:r>
-    </w:p>
-    <w:p>
-      <w:pPr>
-        <w:spacing w:after="0"/>
-        <w:rPr>
-          <w:sz w:val="24"/>
-          <w:szCs w:val="24"/>
-        </w:rPr>
-      </w:pPr>
-      <w:r>
-        <w:rPr>
-          <w:sz w:val="24"/>
-          <w:szCs w:val="24"/>
-        </w:rPr>
-        <w:t>        sum[</w:t>
-      </w:r>
-      <w:proofErr w:type="spellStart"/>
-      <w:r>
-        <w:rPr>
-          <w:sz w:val="24"/>
-          <w:szCs w:val="24"/>
-        </w:rPr>
-        <w:t>omp_get_thread_</w:t>
-      </w:r>
-      <w:proofErr w:type="gramStart"/>
-      <w:r>
-        <w:rPr>
-          <w:sz w:val="24"/>
-          <w:szCs w:val="24"/>
-        </w:rPr>
-        <w:t>num</w:t>
-      </w:r>
-      <w:proofErr w:type="spellEnd"/>
-      <w:r>
-        <w:rPr>
-          <w:sz w:val="24"/>
-          <w:szCs w:val="24"/>
-        </w:rPr>
-        <w:t>(</w:t>
-      </w:r>
-      <w:proofErr w:type="gramEnd"/>
-      <w:r>
-        <w:rPr>
-          <w:sz w:val="24"/>
-          <w:szCs w:val="24"/>
-        </w:rPr>
-        <w:t>)]+=</w:t>
-      </w:r>
-      <w:proofErr w:type="spellStart"/>
-      <w:r>
-        <w:rPr>
-          <w:sz w:val="24"/>
-          <w:szCs w:val="24"/>
-        </w:rPr>
-        <w:t>i</w:t>
-      </w:r>
-      <w:proofErr w:type="spellEnd"/>
-      <w:r>
-        <w:rPr>
-          <w:sz w:val="24"/>
-          <w:szCs w:val="24"/>
-        </w:rPr>
-        <w:t>;</w:t>
-      </w:r>
-    </w:p>
-    <w:p>
-      <w:pPr>
-        <w:spacing w:after="0"/>
-        <w:rPr>
-          <w:sz w:val="24"/>
-          <w:szCs w:val="24"/>
-        </w:rPr>
-      </w:pPr>
-      <w:r>
-        <w:rPr>
-          <w:sz w:val="24"/>
-          <w:szCs w:val="24"/>
-        </w:rPr>
-        <w:t>        </w:t>
-      </w:r>
-    </w:p>
-    <w:p>
-      <w:pPr>
-        <w:spacing w:after="0"/>
-        <w:rPr>
-          <w:sz w:val="24"/>
-          <w:szCs w:val="24"/>
-        </w:rPr>
-      </w:pPr>
-      <w:r>
-        <w:rPr>
-          <w:sz w:val="24"/>
-          <w:szCs w:val="24"/>
-        </w:rPr>
-        <w:t>        </w:t>
-      </w:r>
-      <w:proofErr w:type="gramStart"/>
-      <w:r>
-        <w:rPr>
-          <w:sz w:val="24"/>
-          <w:szCs w:val="24"/>
-        </w:rPr>
-        <w:t>for(</w:t>
-      </w:r>
-      <w:proofErr w:type="gramEnd"/>
-      <w:r>
-        <w:rPr>
-          <w:sz w:val="24"/>
-          <w:szCs w:val="24"/>
-        </w:rPr>
-        <w:t>int </w:t>
-      </w:r>
-      <w:proofErr w:type="spellStart"/>
-      <w:r>
-        <w:rPr>
-          <w:sz w:val="24"/>
-          <w:szCs w:val="24"/>
-        </w:rPr>
-        <w:t>i</w:t>
-      </w:r>
-      <w:proofErr w:type="spellEnd"/>
-      <w:r>
-        <w:rPr>
-          <w:sz w:val="24"/>
-          <w:szCs w:val="24"/>
-        </w:rPr>
-        <w:t>=0;i&lt;thread[t];++</w:t>
-      </w:r>
-      <w:proofErr w:type="spellStart"/>
-      <w:r>
-        <w:rPr>
-          <w:sz w:val="24"/>
-          <w:szCs w:val="24"/>
-        </w:rPr>
-        <w:t>i</w:t>
-      </w:r>
-      <w:proofErr w:type="spellEnd"/>
-      <w:r>
-        <w:rPr>
-          <w:sz w:val="24"/>
-          <w:szCs w:val="24"/>
-        </w:rPr>
-        <w:t>)</w:t>
-      </w:r>
-    </w:p>
-    <w:p>
-      <w:pPr>
-        <w:spacing w:after="0"/>
-        <w:rPr>
-          <w:sz w:val="24"/>
-          <w:szCs w:val="24"/>
-        </w:rPr>
-      </w:pPr>
-      <w:r>
-        <w:rPr>
-          <w:sz w:val="24"/>
-          <w:szCs w:val="24"/>
-        </w:rPr>
-        <w:t>        s+=sum[</w:t>
-      </w:r>
-      <w:proofErr w:type="spellStart"/>
-      <w:r>
-        <w:rPr>
-          <w:sz w:val="24"/>
-          <w:szCs w:val="24"/>
-        </w:rPr>
-        <w:t>i</w:t>
-      </w:r>
-      <w:proofErr w:type="spellEnd"/>
-      <w:r>
-        <w:rPr>
-          <w:sz w:val="24"/>
-          <w:szCs w:val="24"/>
-        </w:rPr>
-        <w:t>];</w:t>
-      </w:r>
-    </w:p>
-    <w:p>
-      <w:pPr>
-        <w:spacing w:after="0"/>
-        <w:rPr>
-          <w:sz w:val="24"/>
-          <w:szCs w:val="24"/>
-        </w:rPr>
-      </w:pPr>
-      <w:r>
-        <w:rPr>
-          <w:sz w:val="24"/>
-          <w:szCs w:val="24"/>
-        </w:rPr>
-        <w:t>        float end=</w:t>
-      </w:r>
-      <w:proofErr w:type="spellStart"/>
-      <w:r>
-        <w:rPr>
-          <w:sz w:val="24"/>
-          <w:szCs w:val="24"/>
-        </w:rPr>
-        <w:t>omp_get_</w:t>
-      </w:r>
-      <w:proofErr w:type="gramStart"/>
-      <w:r>
-        <w:rPr>
-          <w:sz w:val="24"/>
-          <w:szCs w:val="24"/>
-        </w:rPr>
-        <w:t>wtime</w:t>
-      </w:r>
-      <w:proofErr w:type="spellEnd"/>
-      <w:r>
-        <w:rPr>
-          <w:sz w:val="24"/>
-          <w:szCs w:val="24"/>
-        </w:rPr>
-        <w:t>(</w:t>
-      </w:r>
-      <w:proofErr w:type="gramEnd"/>
-      <w:r>
-        <w:rPr>
-          <w:sz w:val="24"/>
-          <w:szCs w:val="24"/>
-        </w:rPr>
-        <w:t>);</w:t>
-      </w:r>
-    </w:p>
-    <w:p>
-      <w:pPr>
-        <w:spacing w:after="0"/>
-        <w:rPr>
-          <w:sz w:val="24"/>
-          <w:szCs w:val="24"/>
-        </w:rPr>
-      </w:pPr>
-      <w:r>
-        <w:rPr>
-          <w:sz w:val="24"/>
-          <w:szCs w:val="24"/>
-        </w:rPr>
-        <w:t>        float exec=end-start;</w:t>
-      </w:r>
-    </w:p>
-    <w:p>
-      <w:pPr>
-        <w:spacing w:after="0"/>
-        <w:rPr>
-          <w:sz w:val="24"/>
-          <w:szCs w:val="24"/>
-        </w:rPr>
-      </w:pPr>
-    </w:p>
-    <w:p>
-      <w:pPr>
-        <w:spacing w:after="0"/>
-        <w:rPr>
-          <w:sz w:val="24"/>
-          <w:szCs w:val="24"/>
-        </w:rPr>
-      </w:pPr>
-      <w:r>
-        <w:rPr>
-          <w:sz w:val="24"/>
-          <w:szCs w:val="24"/>
-        </w:rPr>
-        <w:t>        </w:t>
-      </w:r>
-      <w:proofErr w:type="spellStart"/>
-      <w:proofErr w:type="gramStart"/>
-      <w:r>
-        <w:rPr>
-          <w:sz w:val="24"/>
-          <w:szCs w:val="24"/>
-        </w:rPr>
-        <w:t>printf</w:t>
-      </w:r>
-      <w:proofErr w:type="spellEnd"/>
-      <w:r>
-        <w:rPr>
-          <w:sz w:val="24"/>
-          <w:szCs w:val="24"/>
-        </w:rPr>
-        <w:t>(</w:t>
-      </w:r>
-      <w:proofErr w:type="gramEnd"/>
-      <w:r>
-        <w:rPr>
-          <w:sz w:val="24"/>
-          <w:szCs w:val="24"/>
-        </w:rPr>
-        <w:t>"Thread count: %d Time taken is: %f\</w:t>
-      </w:r>
-      <w:proofErr w:type="spellStart"/>
-      <w:r>
-        <w:rPr>
-          <w:sz w:val="24"/>
-          <w:szCs w:val="24"/>
-        </w:rPr>
-        <w:t>n",thread</w:t>
-      </w:r>
-      <w:proofErr w:type="spellEnd"/>
-      <w:r>
-        <w:rPr>
-          <w:sz w:val="24"/>
-          <w:szCs w:val="24"/>
-        </w:rPr>
-        <w:t>[t],exec);</w:t>
+        <w:t>        printf("Thread count: %d Time taken is: %f\n",thread[t],exec);</w:t>
       </w:r>
     </w:p>
     <w:p>
@@ -2418,39 +1865,13 @@
           <w:szCs w:val="24"/>
         </w:rPr>
       </w:pPr>
-      <w:proofErr w:type="spellStart"/>
-      <w:r>
-        <w:rPr>
-          <w:sz w:val="24"/>
-          <w:szCs w:val="24"/>
-        </w:rPr>
-        <w:t>gcc</w:t>
-      </w:r>
-      <w:proofErr w:type="spellEnd"/>
-      <w:r>
-        <w:rPr>
-          <w:sz w:val="24"/>
-          <w:szCs w:val="24"/>
-        </w:rPr>
-        <w:t xml:space="preserve"> -</w:t>
-      </w:r>
-      <w:proofErr w:type="spellStart"/>
-      <w:r>
-        <w:rPr>
-          <w:sz w:val="24"/>
-          <w:szCs w:val="24"/>
-        </w:rPr>
-        <w:t>fopenmp</w:t>
-      </w:r>
-      <w:proofErr w:type="spellEnd"/>
-      <w:r>
-        <w:rPr>
-          <w:sz w:val="24"/>
-          <w:szCs w:val="24"/>
-        </w:rPr>
-        <w:t xml:space="preserve"> </w:t>
-      </w:r>
-      <w:proofErr w:type="spellStart"/>
+      <w:r>
+        <w:rPr>
+          <w:sz w:val="24"/>
+          <w:szCs w:val="24"/>
+        </w:rPr>
+        <w:t xml:space="preserve">gcc -fopenmp </w:t>
+      </w:r>
       <w:r>
         <w:rPr>
           <w:sz w:val="24"/>
@@ -2465,31 +1886,21 @@
         </w:rPr>
         <w:t>.c</w:t>
       </w:r>
-      <w:proofErr w:type="spellEnd"/>
-    </w:p>
-    <w:p>
-      <w:pPr>
-        <w:rPr>
-          <w:sz w:val="24"/>
-          <w:szCs w:val="24"/>
-        </w:rPr>
-      </w:pPr>
-      <w:r>
-        <w:rPr>
-          <w:sz w:val="24"/>
-          <w:szCs w:val="24"/>
-        </w:rPr>
-        <w:t>./</w:t>
-      </w:r>
-      <w:proofErr w:type="spellStart"/>
-      <w:r>
-        <w:rPr>
-          <w:sz w:val="24"/>
-          <w:szCs w:val="24"/>
-        </w:rPr>
-        <w:t>a.out</w:t>
-      </w:r>
-      <w:proofErr w:type="spellEnd"/>
+    </w:p>
+    <w:p>
+      <w:pPr>
+        <w:rPr>
+          <w:sz w:val="24"/>
+          <w:szCs w:val="24"/>
+        </w:rPr>
+      </w:pPr>
+      <w:r>
+        <w:rPr>
+          <w:sz w:val="24"/>
+          <w:szCs w:val="24"/>
+        </w:rPr>
+        <w:t>./a.out</w:t>
+      </w:r>
     </w:p>
     <w:p>
       <w:pPr>
@@ -7075,23 +6486,7 @@
           <w:sz w:val="24"/>
           <w:szCs w:val="24"/>
         </w:rPr>
-        <w:t>#include &lt;</w:t>
-      </w:r>
-      <w:proofErr w:type="spellStart"/>
-      <w:r>
-        <w:rPr>
-          <w:sz w:val="24"/>
-          <w:szCs w:val="24"/>
-        </w:rPr>
-        <w:t>stdio.h</w:t>
-      </w:r>
-      <w:proofErr w:type="spellEnd"/>
-      <w:r>
-        <w:rPr>
-          <w:sz w:val="24"/>
-          <w:szCs w:val="24"/>
-        </w:rPr>
-        <w:t>&gt;</w:t>
+        <w:t>#include &lt;stdio.h&gt;</w:t>
       </w:r>
     </w:p>
     <w:p>
@@ -7107,23 +6502,7 @@
           <w:sz w:val="24"/>
           <w:szCs w:val="24"/>
         </w:rPr>
-        <w:t>#include &lt;</w:t>
-      </w:r>
-      <w:proofErr w:type="spellStart"/>
-      <w:r>
-        <w:rPr>
-          <w:sz w:val="24"/>
-          <w:szCs w:val="24"/>
-        </w:rPr>
-        <w:t>stdlib.h</w:t>
-      </w:r>
-      <w:proofErr w:type="spellEnd"/>
-      <w:r>
-        <w:rPr>
-          <w:sz w:val="24"/>
-          <w:szCs w:val="24"/>
-        </w:rPr>
-        <w:t>&gt;</w:t>
+        <w:t>#include &lt;stdlib.h&gt;</w:t>
       </w:r>
     </w:p>
     <w:p>
@@ -7139,23 +6518,7 @@
           <w:sz w:val="24"/>
           <w:szCs w:val="24"/>
         </w:rPr>
-        <w:t>#include &lt;</w:t>
-      </w:r>
-      <w:proofErr w:type="spellStart"/>
-      <w:r>
-        <w:rPr>
-          <w:sz w:val="24"/>
-          <w:szCs w:val="24"/>
-        </w:rPr>
-        <w:t>omp.h</w:t>
-      </w:r>
-      <w:proofErr w:type="spellEnd"/>
-      <w:r>
-        <w:rPr>
-          <w:sz w:val="24"/>
-          <w:szCs w:val="24"/>
-        </w:rPr>
-        <w:t>&gt;</w:t>
+        <w:t>#include &lt;omp.h&gt;</w:t>
       </w:r>
     </w:p>
     <w:p>
@@ -7180,23 +6543,7 @@
           <w:sz w:val="24"/>
           <w:szCs w:val="24"/>
         </w:rPr>
-        <w:t>#</w:t>
-      </w:r>
-      <w:proofErr w:type="gramStart"/>
-      <w:r>
-        <w:rPr>
-          <w:sz w:val="24"/>
-          <w:szCs w:val="24"/>
-        </w:rPr>
-        <w:t>define</w:t>
-      </w:r>
-      <w:proofErr w:type="gramEnd"/>
-      <w:r>
-        <w:rPr>
-          <w:sz w:val="24"/>
-          <w:szCs w:val="24"/>
-        </w:rPr>
-        <w:t> N 10000000</w:t>
+        <w:t>#define N 10000000</w:t>
       </w:r>
     </w:p>
     <w:p>
@@ -7221,23 +6568,7 @@
           <w:sz w:val="24"/>
           <w:szCs w:val="24"/>
         </w:rPr>
-        <w:t>int </w:t>
-      </w:r>
-      <w:proofErr w:type="gramStart"/>
-      <w:r>
-        <w:rPr>
-          <w:sz w:val="24"/>
-          <w:szCs w:val="24"/>
-        </w:rPr>
-        <w:t>main(</w:t>
-      </w:r>
-      <w:proofErr w:type="gramEnd"/>
-      <w:r>
-        <w:rPr>
-          <w:sz w:val="24"/>
-          <w:szCs w:val="24"/>
-        </w:rPr>
-        <w:t>)</w:t>
+        <w:t>int main()</w:t>
       </w:r>
     </w:p>
     <w:p>
@@ -7285,23 +6616,7 @@
           <w:sz w:val="24"/>
           <w:szCs w:val="24"/>
         </w:rPr>
-        <w:t>    int </w:t>
-      </w:r>
-      <w:proofErr w:type="gramStart"/>
-      <w:r>
-        <w:rPr>
-          <w:sz w:val="24"/>
-          <w:szCs w:val="24"/>
-        </w:rPr>
-        <w:t>thread[</w:t>
-      </w:r>
-      <w:proofErr w:type="gramEnd"/>
-      <w:r>
-        <w:rPr>
-          <w:sz w:val="24"/>
-          <w:szCs w:val="24"/>
-        </w:rPr>
-        <w:t>]={1,2,4,8,16,32,64,128,256,512};</w:t>
+        <w:t>    int thread[]={1,2,4,8,16,32,64,128,256,512};</w:t>
       </w:r>
     </w:p>
     <w:p>
@@ -7333,23 +6648,7 @@
           <w:sz w:val="24"/>
           <w:szCs w:val="24"/>
         </w:rPr>
-        <w:t>    </w:t>
-      </w:r>
-      <w:proofErr w:type="gramStart"/>
-      <w:r>
-        <w:rPr>
-          <w:sz w:val="24"/>
-          <w:szCs w:val="24"/>
-        </w:rPr>
-        <w:t>printf(</w:t>
-      </w:r>
-      <w:proofErr w:type="gramEnd"/>
-      <w:r>
-        <w:rPr>
-          <w:sz w:val="24"/>
-          <w:szCs w:val="24"/>
-        </w:rPr>
-        <w:t>"Name: Shyam Sundaram\nReg num: 19BCE1560\nPDC Lab:\n\n");</w:t>
+        <w:t>    printf("Name: Shyam Sundaram\nReg num: 19BCE1560\nPDC Lab:\n\n");</w:t>
       </w:r>
     </w:p>
     <w:p>
@@ -7390,48 +6689,7 @@
           <w:sz w:val="24"/>
           <w:szCs w:val="24"/>
         </w:rPr>
-        <w:t>    </w:t>
-      </w:r>
-      <w:proofErr w:type="spellStart"/>
-      <w:proofErr w:type="gramStart"/>
-      <w:r>
-        <w:rPr>
-          <w:sz w:val="24"/>
-          <w:szCs w:val="24"/>
-        </w:rPr>
-        <w:t>printf</w:t>
-      </w:r>
-      <w:proofErr w:type="spellEnd"/>
-      <w:r>
-        <w:rPr>
-          <w:sz w:val="24"/>
-          <w:szCs w:val="24"/>
-        </w:rPr>
-        <w:t>(</w:t>
-      </w:r>
-      <w:proofErr w:type="gramEnd"/>
-      <w:r>
-        <w:rPr>
-          <w:sz w:val="24"/>
-          <w:szCs w:val="24"/>
-        </w:rPr>
-        <w:t>"Size of array: %d------------\</w:t>
-      </w:r>
-      <w:proofErr w:type="spellStart"/>
-      <w:r>
-        <w:rPr>
-          <w:sz w:val="24"/>
-          <w:szCs w:val="24"/>
-        </w:rPr>
-        <w:t>n",s</w:t>
-      </w:r>
-      <w:proofErr w:type="spellEnd"/>
-      <w:r>
-        <w:rPr>
-          <w:sz w:val="24"/>
-          <w:szCs w:val="24"/>
-        </w:rPr>
-        <w:t>);</w:t>
+        <w:t>    printf("Size of array: %d------------\n",s);</w:t>
       </w:r>
     </w:p>
     <w:p>
@@ -7457,23 +6715,7 @@
           <w:szCs w:val="24"/>
         </w:rPr>
         <w:lastRenderedPageBreak/>
-        <w:t>    </w:t>
-      </w:r>
-      <w:proofErr w:type="gramStart"/>
-      <w:r>
-        <w:rPr>
-          <w:sz w:val="24"/>
-          <w:szCs w:val="24"/>
-        </w:rPr>
-        <w:t>for(</w:t>
-      </w:r>
-      <w:proofErr w:type="gramEnd"/>
-      <w:r>
-        <w:rPr>
-          <w:sz w:val="24"/>
-          <w:szCs w:val="24"/>
-        </w:rPr>
-        <w:t>int t=0;t&lt;10;++t)</w:t>
+        <w:t>    for(int t=0;t&lt;10;++t)</w:t>
       </w:r>
     </w:p>
     <w:p>
@@ -7505,23 +6747,7 @@
           <w:sz w:val="24"/>
           <w:szCs w:val="24"/>
         </w:rPr>
-        <w:t>        </w:t>
-      </w:r>
-      <w:proofErr w:type="spellStart"/>
-      <w:r>
-        <w:rPr>
-          <w:sz w:val="24"/>
-          <w:szCs w:val="24"/>
-        </w:rPr>
-        <w:t>omp_set_num_threads</w:t>
-      </w:r>
-      <w:proofErr w:type="spellEnd"/>
-      <w:r>
-        <w:rPr>
-          <w:sz w:val="24"/>
-          <w:szCs w:val="24"/>
-        </w:rPr>
-        <w:t>(thread[t]);</w:t>
+        <w:t>        omp_set_num_threads(thread[t]);</w:t>
       </w:r>
     </w:p>
     <w:p>
@@ -7569,23 +6795,7 @@
           <w:sz w:val="24"/>
           <w:szCs w:val="24"/>
         </w:rPr>
-        <w:t>        int </w:t>
-      </w:r>
-      <w:proofErr w:type="spellStart"/>
-      <w:r>
-        <w:rPr>
-          <w:sz w:val="24"/>
-          <w:szCs w:val="24"/>
-        </w:rPr>
-        <w:t>i</w:t>
-      </w:r>
-      <w:proofErr w:type="spellEnd"/>
-      <w:r>
-        <w:rPr>
-          <w:sz w:val="24"/>
-          <w:szCs w:val="24"/>
-        </w:rPr>
-        <w:t>;</w:t>
+        <w:t>        int i;</w:t>
       </w:r>
     </w:p>
     <w:p>
@@ -7610,39 +6820,7 @@
           <w:sz w:val="24"/>
           <w:szCs w:val="24"/>
         </w:rPr>
-        <w:t>        float start=</w:t>
-      </w:r>
-      <w:proofErr w:type="spellStart"/>
-      <w:r>
-        <w:rPr>
-          <w:sz w:val="24"/>
-          <w:szCs w:val="24"/>
-        </w:rPr>
-        <w:t>omp_get_</w:t>
-      </w:r>
-      <w:proofErr w:type="gramStart"/>
-      <w:r>
-        <w:rPr>
-          <w:sz w:val="24"/>
-          <w:szCs w:val="24"/>
-        </w:rPr>
-        <w:t>wtime</w:t>
-      </w:r>
-      <w:proofErr w:type="spellEnd"/>
-      <w:r>
-        <w:rPr>
-          <w:sz w:val="24"/>
-          <w:szCs w:val="24"/>
-        </w:rPr>
-        <w:t>(</w:t>
-      </w:r>
-      <w:proofErr w:type="gramEnd"/>
-      <w:r>
-        <w:rPr>
-          <w:sz w:val="24"/>
-          <w:szCs w:val="24"/>
-        </w:rPr>
-        <w:t>);</w:t>
+        <w:t>        float start=omp_get_wtime();</w:t>
       </w:r>
     </w:p>
     <w:p>
@@ -7658,23 +6836,7 @@
           <w:sz w:val="24"/>
           <w:szCs w:val="24"/>
         </w:rPr>
-        <w:t>        #pragma </w:t>
-      </w:r>
-      <w:proofErr w:type="spellStart"/>
-      <w:r>
-        <w:rPr>
-          <w:sz w:val="24"/>
-          <w:szCs w:val="24"/>
-        </w:rPr>
-        <w:t>omp</w:t>
-      </w:r>
-      <w:proofErr w:type="spellEnd"/>
-      <w:r>
-        <w:rPr>
-          <w:sz w:val="24"/>
-          <w:szCs w:val="24"/>
-        </w:rPr>
-        <w:t> parallel for </w:t>
+        <w:t>        #pragma omp parallel for </w:t>
       </w:r>
       <w:r>
         <w:rPr>
@@ -7684,8 +6846,6 @@
         </w:rPr>
         <w:t>schedule(</w:t>
       </w:r>
-      <w:proofErr w:type="spellStart"/>
-      <w:proofErr w:type="gramStart"/>
       <w:r>
         <w:rPr>
           <w:color w:val="C45911" w:themeColor="accent2" w:themeShade="BF"/>
@@ -7700,17 +6860,7 @@
           <w:sz w:val="24"/>
           <w:szCs w:val="24"/>
         </w:rPr>
-        <w:t>,chunk</w:t>
-      </w:r>
-      <w:proofErr w:type="spellEnd"/>
-      <w:proofErr w:type="gramEnd"/>
-      <w:r>
-        <w:rPr>
-          <w:color w:val="C45911" w:themeColor="accent2" w:themeShade="BF"/>
-          <w:sz w:val="24"/>
-          <w:szCs w:val="24"/>
-        </w:rPr>
-        <w:t>)</w:t>
+        <w:t>,chunk)</w:t>
       </w:r>
       <w:r>
         <w:rPr>
@@ -7724,23 +6874,7 @@
           <w:sz w:val="24"/>
           <w:szCs w:val="24"/>
         </w:rPr>
-        <w:t>private(</w:t>
-      </w:r>
-      <w:proofErr w:type="spellStart"/>
-      <w:r>
-        <w:rPr>
-          <w:sz w:val="24"/>
-          <w:szCs w:val="24"/>
-        </w:rPr>
-        <w:t>i</w:t>
-      </w:r>
-      <w:proofErr w:type="spellEnd"/>
-      <w:r>
-        <w:rPr>
-          <w:sz w:val="24"/>
-          <w:szCs w:val="24"/>
-        </w:rPr>
-        <w:t>) reduction(+:sum)</w:t>
+        <w:t>private(i) reduction(+:sum)</w:t>
       </w:r>
     </w:p>
     <w:p>
@@ -7756,55 +6890,7 @@
           <w:sz w:val="24"/>
           <w:szCs w:val="24"/>
         </w:rPr>
-        <w:t>        for(</w:t>
-      </w:r>
-      <w:proofErr w:type="spellStart"/>
-      <w:r>
-        <w:rPr>
-          <w:sz w:val="24"/>
-          <w:szCs w:val="24"/>
-        </w:rPr>
-        <w:t>i</w:t>
-      </w:r>
-      <w:proofErr w:type="spellEnd"/>
-      <w:r>
-        <w:rPr>
-          <w:sz w:val="24"/>
-          <w:szCs w:val="24"/>
-        </w:rPr>
-        <w:t>=</w:t>
-      </w:r>
-      <w:proofErr w:type="gramStart"/>
-      <w:r>
-        <w:rPr>
-          <w:sz w:val="24"/>
-          <w:szCs w:val="24"/>
-        </w:rPr>
-        <w:t>0;i</w:t>
-      </w:r>
-      <w:proofErr w:type="gramEnd"/>
-      <w:r>
-        <w:rPr>
-          <w:sz w:val="24"/>
-          <w:szCs w:val="24"/>
-        </w:rPr>
-        <w:t>&lt;N;++</w:t>
-      </w:r>
-      <w:proofErr w:type="spellStart"/>
-      <w:r>
-        <w:rPr>
-          <w:sz w:val="24"/>
-          <w:szCs w:val="24"/>
-        </w:rPr>
-        <w:t>i</w:t>
-      </w:r>
-      <w:proofErr w:type="spellEnd"/>
-      <w:r>
-        <w:rPr>
-          <w:sz w:val="24"/>
-          <w:szCs w:val="24"/>
-        </w:rPr>
-        <w:t>)</w:t>
+        <w:t>        for(i=0;i&lt;N;++i)</w:t>
       </w:r>
     </w:p>
     <w:p>
@@ -7820,23 +6906,7 @@
           <w:sz w:val="24"/>
           <w:szCs w:val="24"/>
         </w:rPr>
-        <w:t>            sum+=</w:t>
-      </w:r>
-      <w:proofErr w:type="spellStart"/>
-      <w:r>
-        <w:rPr>
-          <w:sz w:val="24"/>
-          <w:szCs w:val="24"/>
-        </w:rPr>
-        <w:t>i</w:t>
-      </w:r>
-      <w:proofErr w:type="spellEnd"/>
-      <w:r>
-        <w:rPr>
-          <w:sz w:val="24"/>
-          <w:szCs w:val="24"/>
-        </w:rPr>
-        <w:t>;</w:t>
+        <w:t>            sum+=i;</w:t>
       </w:r>
     </w:p>
     <w:p>
@@ -7861,39 +6931,7 @@
           <w:sz w:val="24"/>
           <w:szCs w:val="24"/>
         </w:rPr>
-        <w:t>        float end=</w:t>
-      </w:r>
-      <w:proofErr w:type="spellStart"/>
-      <w:r>
-        <w:rPr>
-          <w:sz w:val="24"/>
-          <w:szCs w:val="24"/>
-        </w:rPr>
-        <w:t>omp_get_</w:t>
-      </w:r>
-      <w:proofErr w:type="gramStart"/>
-      <w:r>
-        <w:rPr>
-          <w:sz w:val="24"/>
-          <w:szCs w:val="24"/>
-        </w:rPr>
-        <w:t>wtime</w:t>
-      </w:r>
-      <w:proofErr w:type="spellEnd"/>
-      <w:r>
-        <w:rPr>
-          <w:sz w:val="24"/>
-          <w:szCs w:val="24"/>
-        </w:rPr>
-        <w:t>(</w:t>
-      </w:r>
-      <w:proofErr w:type="gramEnd"/>
-      <w:r>
-        <w:rPr>
-          <w:sz w:val="24"/>
-          <w:szCs w:val="24"/>
-        </w:rPr>
-        <w:t>);</w:t>
+        <w:t>        float end=omp_get_wtime();</w:t>
       </w:r>
     </w:p>
     <w:p>
@@ -7925,23 +6963,7 @@
           <w:sz w:val="24"/>
           <w:szCs w:val="24"/>
         </w:rPr>
-        <w:t>        </w:t>
-      </w:r>
-      <w:proofErr w:type="gramStart"/>
-      <w:r>
-        <w:rPr>
-          <w:sz w:val="24"/>
-          <w:szCs w:val="24"/>
-        </w:rPr>
-        <w:t>printf(</w:t>
-      </w:r>
-      <w:proofErr w:type="gramEnd"/>
-      <w:r>
-        <w:rPr>
-          <w:sz w:val="24"/>
-          <w:szCs w:val="24"/>
-        </w:rPr>
-        <w:t>"Thread count: %d Time taken is: %f\n",thread[t],exec);</w:t>
+        <w:t>        printf("Thread count: %d Time taken is: %f\n",thread[t],exec);</w:t>
       </w:r>
     </w:p>
     <w:p>
@@ -8096,45 +7118,12 @@
           <w:szCs w:val="24"/>
         </w:rPr>
       </w:pPr>
-      <w:proofErr w:type="spellStart"/>
-      <w:r>
-        <w:rPr>
-          <w:sz w:val="24"/>
-          <w:szCs w:val="24"/>
-        </w:rPr>
-        <w:t>gcc</w:t>
-      </w:r>
-      <w:proofErr w:type="spellEnd"/>
-      <w:r>
-        <w:rPr>
-          <w:sz w:val="24"/>
-          <w:szCs w:val="24"/>
-        </w:rPr>
-        <w:t xml:space="preserve"> -</w:t>
-      </w:r>
-      <w:proofErr w:type="spellStart"/>
-      <w:r>
-        <w:rPr>
-          <w:sz w:val="24"/>
-          <w:szCs w:val="24"/>
-        </w:rPr>
-        <w:t>fopenmp</w:t>
-      </w:r>
-      <w:proofErr w:type="spellEnd"/>
-      <w:r>
-        <w:rPr>
-          <w:sz w:val="24"/>
-          <w:szCs w:val="24"/>
-        </w:rPr>
-        <w:t xml:space="preserve"> </w:t>
-      </w:r>
-      <w:proofErr w:type="spellStart"/>
-      <w:r>
-        <w:rPr>
-          <w:sz w:val="24"/>
-          <w:szCs w:val="24"/>
-        </w:rPr>
-        <w:t>sum</w:t>
+      <w:r>
+        <w:rPr>
+          <w:sz w:val="24"/>
+          <w:szCs w:val="24"/>
+        </w:rPr>
+        <w:t>gcc -fopenmp sum</w:t>
       </w:r>
       <w:r>
         <w:rPr>
@@ -8150,31 +7139,21 @@
         </w:rPr>
         <w:t>.c</w:t>
       </w:r>
-      <w:proofErr w:type="spellEnd"/>
-    </w:p>
-    <w:p>
-      <w:pPr>
-        <w:rPr>
-          <w:sz w:val="24"/>
-          <w:szCs w:val="24"/>
-        </w:rPr>
-      </w:pPr>
-      <w:r>
-        <w:rPr>
-          <w:sz w:val="24"/>
-          <w:szCs w:val="24"/>
-        </w:rPr>
-        <w:t>./</w:t>
-      </w:r>
-      <w:proofErr w:type="spellStart"/>
-      <w:r>
-        <w:rPr>
-          <w:sz w:val="24"/>
-          <w:szCs w:val="24"/>
-        </w:rPr>
-        <w:t>a.out</w:t>
-      </w:r>
-      <w:proofErr w:type="spellEnd"/>
+    </w:p>
+    <w:p>
+      <w:pPr>
+        <w:rPr>
+          <w:sz w:val="24"/>
+          <w:szCs w:val="24"/>
+        </w:rPr>
+      </w:pPr>
+      <w:r>
+        <w:rPr>
+          <w:sz w:val="24"/>
+          <w:szCs w:val="24"/>
+        </w:rPr>
+        <w:t>./a.out</w:t>
+      </w:r>
     </w:p>
     <w:p>
       <w:pPr>
@@ -8521,14 +7500,7 @@
                 <w:sz w:val="24"/>
                 <w:szCs w:val="24"/>
               </w:rPr>
-              <w:t>100000</w:t>
-            </w:r>
-            <w:r>
-              <w:rPr>
-                <w:sz w:val="24"/>
-                <w:szCs w:val="24"/>
-              </w:rPr>
-              <w:t>0</w:t>
+              <w:t>1000000</w:t>
             </w:r>
           </w:p>
         </w:tc>
@@ -11591,23 +10563,7 @@
           <w:sz w:val="24"/>
           <w:szCs w:val="24"/>
         </w:rPr>
-        <w:t>#</w:t>
-      </w:r>
-      <w:proofErr w:type="gramStart"/>
-      <w:r>
-        <w:rPr>
-          <w:sz w:val="24"/>
-          <w:szCs w:val="24"/>
-        </w:rPr>
-        <w:t>define</w:t>
-      </w:r>
-      <w:proofErr w:type="gramEnd"/>
-      <w:r>
-        <w:rPr>
-          <w:sz w:val="24"/>
-          <w:szCs w:val="24"/>
-        </w:rPr>
-        <w:t> M 2500</w:t>
+        <w:t>#define M 2500</w:t>
       </w:r>
     </w:p>
     <w:p>
@@ -11623,23 +10579,7 @@
           <w:sz w:val="24"/>
           <w:szCs w:val="24"/>
         </w:rPr>
-        <w:t>#</w:t>
-      </w:r>
-      <w:proofErr w:type="gramStart"/>
-      <w:r>
-        <w:rPr>
-          <w:sz w:val="24"/>
-          <w:szCs w:val="24"/>
-        </w:rPr>
-        <w:t>define</w:t>
-      </w:r>
-      <w:proofErr w:type="gramEnd"/>
-      <w:r>
-        <w:rPr>
-          <w:sz w:val="24"/>
-          <w:szCs w:val="24"/>
-        </w:rPr>
-        <w:t> N 250</w:t>
+        <w:t>#define N 250</w:t>
       </w:r>
     </w:p>
     <w:p>
@@ -11655,23 +10595,7 @@
           <w:sz w:val="24"/>
           <w:szCs w:val="24"/>
         </w:rPr>
-        <w:t>#</w:t>
-      </w:r>
-      <w:proofErr w:type="gramStart"/>
-      <w:r>
-        <w:rPr>
-          <w:sz w:val="24"/>
-          <w:szCs w:val="24"/>
-        </w:rPr>
-        <w:t>define</w:t>
-      </w:r>
-      <w:proofErr w:type="gramEnd"/>
-      <w:r>
-        <w:rPr>
-          <w:sz w:val="24"/>
-          <w:szCs w:val="24"/>
-        </w:rPr>
-        <w:t> L 300</w:t>
+        <w:t>#define L 300</w:t>
       </w:r>
     </w:p>
     <w:p>
@@ -11696,23 +10620,7 @@
           <w:sz w:val="24"/>
           <w:szCs w:val="24"/>
         </w:rPr>
-        <w:t>int </w:t>
-      </w:r>
-      <w:proofErr w:type="gramStart"/>
-      <w:r>
-        <w:rPr>
-          <w:sz w:val="24"/>
-          <w:szCs w:val="24"/>
-        </w:rPr>
-        <w:t>main(</w:t>
-      </w:r>
-      <w:proofErr w:type="gramEnd"/>
-      <w:r>
-        <w:rPr>
-          <w:sz w:val="24"/>
-          <w:szCs w:val="24"/>
-        </w:rPr>
-        <w:t>)</w:t>
+        <w:t>int main()</w:t>
       </w:r>
     </w:p>
     <w:p>
@@ -11760,23 +10668,7 @@
           <w:sz w:val="24"/>
           <w:szCs w:val="24"/>
         </w:rPr>
-        <w:t>    int </w:t>
-      </w:r>
-      <w:proofErr w:type="gramStart"/>
-      <w:r>
-        <w:rPr>
-          <w:sz w:val="24"/>
-          <w:szCs w:val="24"/>
-        </w:rPr>
-        <w:t>thread[</w:t>
-      </w:r>
-      <w:proofErr w:type="gramEnd"/>
-      <w:r>
-        <w:rPr>
-          <w:sz w:val="24"/>
-          <w:szCs w:val="24"/>
-        </w:rPr>
-        <w:t>]={1,2,4,8,16,32,64,128,256,512};</w:t>
+        <w:t>    int thread[]={1,2,4,8,16,32,64,128,256,512};</w:t>
       </w:r>
     </w:p>
     <w:p>
@@ -11808,24 +10700,220 @@
           <w:sz w:val="24"/>
           <w:szCs w:val="24"/>
         </w:rPr>
+        <w:t>    printf("Name: Shyam Sundaram\nReg num: 19BCE1560\nPDC Lab:\n\n");</w:t>
+      </w:r>
+    </w:p>
+    <w:p>
+      <w:pPr>
+        <w:spacing w:after="0"/>
+        <w:rPr>
+          <w:sz w:val="24"/>
+          <w:szCs w:val="24"/>
+        </w:rPr>
+      </w:pPr>
+    </w:p>
+    <w:p>
+      <w:pPr>
+        <w:spacing w:after="0"/>
+        <w:rPr>
+          <w:sz w:val="24"/>
+          <w:szCs w:val="24"/>
+        </w:rPr>
+      </w:pPr>
+      <w:r>
+        <w:rPr>
+          <w:sz w:val="24"/>
+          <w:szCs w:val="24"/>
+        </w:rPr>
+        <w:t>    float a[M*L],b[L*N],c[M*N];</w:t>
+      </w:r>
+    </w:p>
+    <w:p>
+      <w:pPr>
+        <w:spacing w:after="0"/>
+        <w:rPr>
+          <w:sz w:val="24"/>
+          <w:szCs w:val="24"/>
+        </w:rPr>
+      </w:pPr>
+    </w:p>
+    <w:p>
+      <w:pPr>
+        <w:spacing w:after="0"/>
+        <w:rPr>
+          <w:sz w:val="24"/>
+          <w:szCs w:val="24"/>
+        </w:rPr>
+      </w:pPr>
+      <w:r>
+        <w:rPr>
+          <w:sz w:val="24"/>
+          <w:szCs w:val="24"/>
+        </w:rPr>
+        <w:t>    for(int i=0;i&lt;M;++i)</w:t>
+      </w:r>
+    </w:p>
+    <w:p>
+      <w:pPr>
+        <w:spacing w:after="0"/>
+        <w:rPr>
+          <w:sz w:val="24"/>
+          <w:szCs w:val="24"/>
+        </w:rPr>
+      </w:pPr>
+      <w:r>
+        <w:rPr>
+          <w:sz w:val="24"/>
+          <w:szCs w:val="24"/>
+        </w:rPr>
+        <w:t>    for(int j=0;j&lt;L;++j)</w:t>
+      </w:r>
+    </w:p>
+    <w:p>
+      <w:pPr>
+        <w:spacing w:after="0"/>
+        <w:rPr>
+          <w:sz w:val="24"/>
+          <w:szCs w:val="24"/>
+        </w:rPr>
+      </w:pPr>
+      <w:r>
+        <w:rPr>
+          <w:sz w:val="24"/>
+          <w:szCs w:val="24"/>
+        </w:rPr>
+        <w:t>    a[j+i*L]=10*j+i;</w:t>
+      </w:r>
+    </w:p>
+    <w:p>
+      <w:pPr>
+        <w:spacing w:after="0"/>
+        <w:rPr>
+          <w:sz w:val="24"/>
+          <w:szCs w:val="24"/>
+        </w:rPr>
+      </w:pPr>
+    </w:p>
+    <w:p>
+      <w:pPr>
+        <w:spacing w:after="0"/>
+        <w:rPr>
+          <w:sz w:val="24"/>
+          <w:szCs w:val="24"/>
+        </w:rPr>
+      </w:pPr>
+      <w:r>
+        <w:rPr>
+          <w:sz w:val="24"/>
+          <w:szCs w:val="24"/>
+        </w:rPr>
+        <w:t>    for(int i=0;i&lt;L;++i)</w:t>
+      </w:r>
+    </w:p>
+    <w:p>
+      <w:pPr>
+        <w:spacing w:after="0"/>
+        <w:rPr>
+          <w:sz w:val="24"/>
+          <w:szCs w:val="24"/>
+        </w:rPr>
+      </w:pPr>
+      <w:r>
+        <w:rPr>
+          <w:sz w:val="24"/>
+          <w:szCs w:val="24"/>
+        </w:rPr>
+        <w:t>    for(int j=0;j&lt;N;++j)</w:t>
+      </w:r>
+    </w:p>
+    <w:p>
+      <w:pPr>
+        <w:spacing w:after="0"/>
+        <w:rPr>
+          <w:sz w:val="24"/>
+          <w:szCs w:val="24"/>
+        </w:rPr>
+      </w:pPr>
+      <w:r>
+        <w:rPr>
+          <w:sz w:val="24"/>
+          <w:szCs w:val="24"/>
+        </w:rPr>
+        <w:t>    b[j+i*N]=10*j+i;</w:t>
+      </w:r>
+    </w:p>
+    <w:p>
+      <w:pPr>
+        <w:spacing w:after="0"/>
+        <w:rPr>
+          <w:sz w:val="24"/>
+          <w:szCs w:val="24"/>
+        </w:rPr>
+      </w:pPr>
+    </w:p>
+    <w:p>
+      <w:pPr>
+        <w:spacing w:after="0"/>
+        <w:rPr>
+          <w:sz w:val="24"/>
+          <w:szCs w:val="24"/>
+        </w:rPr>
+      </w:pPr>
+      <w:r>
+        <w:rPr>
+          <w:sz w:val="24"/>
+          <w:szCs w:val="24"/>
+        </w:rPr>
+        <w:t>    for(int i=0;i&lt;M;++i)</w:t>
+      </w:r>
+    </w:p>
+    <w:p>
+      <w:pPr>
+        <w:spacing w:after="0"/>
+        <w:rPr>
+          <w:sz w:val="24"/>
+          <w:szCs w:val="24"/>
+        </w:rPr>
+      </w:pPr>
+      <w:r>
+        <w:rPr>
+          <w:sz w:val="24"/>
+          <w:szCs w:val="24"/>
+        </w:rPr>
+        <w:t>    for(int j=0;j&lt;N;++j)</w:t>
+      </w:r>
+    </w:p>
+    <w:p>
+      <w:pPr>
+        <w:spacing w:after="0"/>
+        <w:rPr>
+          <w:sz w:val="24"/>
+          <w:szCs w:val="24"/>
+        </w:rPr>
+      </w:pPr>
+      <w:r>
+        <w:rPr>
+          <w:sz w:val="24"/>
+          <w:szCs w:val="24"/>
+        </w:rPr>
+        <w:t>    c[j+i*N]=0;</w:t>
+      </w:r>
+    </w:p>
+    <w:p>
+      <w:pPr>
+        <w:spacing w:after="0"/>
+        <w:rPr>
+          <w:sz w:val="24"/>
+          <w:szCs w:val="24"/>
+        </w:rPr>
+      </w:pPr>
+      <w:r>
+        <w:rPr>
+          <w:sz w:val="24"/>
+          <w:szCs w:val="24"/>
+        </w:rPr>
         <w:t>    </w:t>
       </w:r>
-      <w:proofErr w:type="gramStart"/>
-      <w:r>
-        <w:rPr>
-          <w:sz w:val="24"/>
-          <w:szCs w:val="24"/>
-        </w:rPr>
-        <w:t>printf(</w:t>
-      </w:r>
-      <w:proofErr w:type="gramEnd"/>
-      <w:r>
-        <w:rPr>
-          <w:sz w:val="24"/>
-          <w:szCs w:val="24"/>
-        </w:rPr>
-        <w:t>"Name: Shyam Sundaram\nReg num: 19BCE1560\nPDC Lab:\n\n");</w:t>
-      </w:r>
     </w:p>
     <w:p>
       <w:pPr>
@@ -11835,6 +10923,13 @@
           <w:szCs w:val="24"/>
         </w:rPr>
       </w:pPr>
+      <w:r>
+        <w:rPr>
+          <w:sz w:val="24"/>
+          <w:szCs w:val="24"/>
+        </w:rPr>
+        <w:t>    for(int t=0;t&lt;10;++t)</w:t>
+      </w:r>
     </w:p>
     <w:p>
       <w:pPr>
@@ -11849,23 +10944,7 @@
           <w:sz w:val="24"/>
           <w:szCs w:val="24"/>
         </w:rPr>
-        <w:t>    float a[M*L</w:t>
-      </w:r>
-      <w:proofErr w:type="gramStart"/>
-      <w:r>
-        <w:rPr>
-          <w:sz w:val="24"/>
-          <w:szCs w:val="24"/>
-        </w:rPr>
-        <w:t>],b</w:t>
-      </w:r>
-      <w:proofErr w:type="gramEnd"/>
-      <w:r>
-        <w:rPr>
-          <w:sz w:val="24"/>
-          <w:szCs w:val="24"/>
-        </w:rPr>
-        <w:t>[L*N],c[M*N];</w:t>
+        <w:t>    {</w:t>
       </w:r>
     </w:p>
     <w:p>
@@ -11876,6 +10955,13 @@
           <w:szCs w:val="24"/>
         </w:rPr>
       </w:pPr>
+      <w:r>
+        <w:rPr>
+          <w:sz w:val="24"/>
+          <w:szCs w:val="24"/>
+        </w:rPr>
+        <w:t>        omp_set_num_threads(thread[t]);</w:t>
+      </w:r>
     </w:p>
     <w:p>
       <w:pPr>
@@ -11890,55 +10976,7 @@
           <w:sz w:val="24"/>
           <w:szCs w:val="24"/>
         </w:rPr>
-        <w:t>    </w:t>
-      </w:r>
-      <w:proofErr w:type="gramStart"/>
-      <w:r>
-        <w:rPr>
-          <w:sz w:val="24"/>
-          <w:szCs w:val="24"/>
-        </w:rPr>
-        <w:t>for(</w:t>
-      </w:r>
-      <w:proofErr w:type="gramEnd"/>
-      <w:r>
-        <w:rPr>
-          <w:sz w:val="24"/>
-          <w:szCs w:val="24"/>
-        </w:rPr>
-        <w:t>int </w:t>
-      </w:r>
-      <w:proofErr w:type="spellStart"/>
-      <w:r>
-        <w:rPr>
-          <w:sz w:val="24"/>
-          <w:szCs w:val="24"/>
-        </w:rPr>
-        <w:t>i</w:t>
-      </w:r>
-      <w:proofErr w:type="spellEnd"/>
-      <w:r>
-        <w:rPr>
-          <w:sz w:val="24"/>
-          <w:szCs w:val="24"/>
-        </w:rPr>
-        <w:t>=0;i&lt;M;++</w:t>
-      </w:r>
-      <w:proofErr w:type="spellStart"/>
-      <w:r>
-        <w:rPr>
-          <w:sz w:val="24"/>
-          <w:szCs w:val="24"/>
-        </w:rPr>
-        <w:t>i</w:t>
-      </w:r>
-      <w:proofErr w:type="spellEnd"/>
-      <w:r>
-        <w:rPr>
-          <w:sz w:val="24"/>
-          <w:szCs w:val="24"/>
-        </w:rPr>
-        <w:t>)</w:t>
+        <w:t>        float start=omp_get_wtime();</w:t>
       </w:r>
     </w:p>
     <w:p>
@@ -11954,23 +10992,7 @@
           <w:sz w:val="24"/>
           <w:szCs w:val="24"/>
         </w:rPr>
-        <w:t>    </w:t>
-      </w:r>
-      <w:proofErr w:type="gramStart"/>
-      <w:r>
-        <w:rPr>
-          <w:sz w:val="24"/>
-          <w:szCs w:val="24"/>
-        </w:rPr>
-        <w:t>for(</w:t>
-      </w:r>
-      <w:proofErr w:type="gramEnd"/>
-      <w:r>
-        <w:rPr>
-          <w:sz w:val="24"/>
-          <w:szCs w:val="24"/>
-        </w:rPr>
-        <w:t>int j=0;j&lt;L;++j)</w:t>
+        <w:t>        int chunk=10;</w:t>
       </w:r>
     </w:p>
     <w:p>
@@ -11986,55 +11008,7 @@
           <w:sz w:val="24"/>
           <w:szCs w:val="24"/>
         </w:rPr>
-        <w:t>    a[</w:t>
-      </w:r>
-      <w:proofErr w:type="spellStart"/>
-      <w:r>
-        <w:rPr>
-          <w:sz w:val="24"/>
-          <w:szCs w:val="24"/>
-        </w:rPr>
-        <w:t>j+i</w:t>
-      </w:r>
-      <w:proofErr w:type="spellEnd"/>
-      <w:r>
-        <w:rPr>
-          <w:sz w:val="24"/>
-          <w:szCs w:val="24"/>
-        </w:rPr>
-        <w:t>*</w:t>
-      </w:r>
-      <w:proofErr w:type="gramStart"/>
-      <w:r>
-        <w:rPr>
-          <w:sz w:val="24"/>
-          <w:szCs w:val="24"/>
-        </w:rPr>
-        <w:t>L]=</w:t>
-      </w:r>
-      <w:proofErr w:type="gramEnd"/>
-      <w:r>
-        <w:rPr>
-          <w:sz w:val="24"/>
-          <w:szCs w:val="24"/>
-        </w:rPr>
-        <w:t>10*</w:t>
-      </w:r>
-      <w:proofErr w:type="spellStart"/>
-      <w:r>
-        <w:rPr>
-          <w:sz w:val="24"/>
-          <w:szCs w:val="24"/>
-        </w:rPr>
-        <w:t>j+i</w:t>
-      </w:r>
-      <w:proofErr w:type="spellEnd"/>
-      <w:r>
-        <w:rPr>
-          <w:sz w:val="24"/>
-          <w:szCs w:val="24"/>
-        </w:rPr>
-        <w:t>;</w:t>
+        <w:t>        int i,j,k;</w:t>
       </w:r>
     </w:p>
     <w:p>
@@ -12045,6 +11019,14 @@
           <w:szCs w:val="24"/>
         </w:rPr>
       </w:pPr>
+      <w:r>
+        <w:rPr>
+          <w:sz w:val="24"/>
+          <w:szCs w:val="24"/>
+        </w:rPr>
+        <w:lastRenderedPageBreak/>
+        <w:t>        #pragma omp parallel private(i,j,k) shared(a,b) reduction(+:c)</w:t>
+      </w:r>
     </w:p>
     <w:p>
       <w:pPr>
@@ -12059,55 +11041,7 @@
           <w:sz w:val="24"/>
           <w:szCs w:val="24"/>
         </w:rPr>
-        <w:t>    </w:t>
-      </w:r>
-      <w:proofErr w:type="gramStart"/>
-      <w:r>
-        <w:rPr>
-          <w:sz w:val="24"/>
-          <w:szCs w:val="24"/>
-        </w:rPr>
-        <w:t>for(</w:t>
-      </w:r>
-      <w:proofErr w:type="gramEnd"/>
-      <w:r>
-        <w:rPr>
-          <w:sz w:val="24"/>
-          <w:szCs w:val="24"/>
-        </w:rPr>
-        <w:t>int </w:t>
-      </w:r>
-      <w:proofErr w:type="spellStart"/>
-      <w:r>
-        <w:rPr>
-          <w:sz w:val="24"/>
-          <w:szCs w:val="24"/>
-        </w:rPr>
-        <w:t>i</w:t>
-      </w:r>
-      <w:proofErr w:type="spellEnd"/>
-      <w:r>
-        <w:rPr>
-          <w:sz w:val="24"/>
-          <w:szCs w:val="24"/>
-        </w:rPr>
-        <w:t>=0;i&lt;L;++</w:t>
-      </w:r>
-      <w:proofErr w:type="spellStart"/>
-      <w:r>
-        <w:rPr>
-          <w:sz w:val="24"/>
-          <w:szCs w:val="24"/>
-        </w:rPr>
-        <w:t>i</w:t>
-      </w:r>
-      <w:proofErr w:type="spellEnd"/>
-      <w:r>
-        <w:rPr>
-          <w:sz w:val="24"/>
-          <w:szCs w:val="24"/>
-        </w:rPr>
-        <w:t>)</w:t>
+        <w:t>        {</w:t>
       </w:r>
     </w:p>
     <w:p>
@@ -12123,23 +11057,22 @@
           <w:sz w:val="24"/>
           <w:szCs w:val="24"/>
         </w:rPr>
-        <w:t>    </w:t>
-      </w:r>
-      <w:proofErr w:type="gramStart"/>
-      <w:r>
-        <w:rPr>
-          <w:sz w:val="24"/>
-          <w:szCs w:val="24"/>
-        </w:rPr>
-        <w:t>for(</w:t>
-      </w:r>
-      <w:proofErr w:type="gramEnd"/>
-      <w:r>
-        <w:rPr>
-          <w:sz w:val="24"/>
-          <w:szCs w:val="24"/>
-        </w:rPr>
-        <w:t>int j=0;j&lt;N;++j)</w:t>
+        <w:t>            #pragma omp for </w:t>
+      </w:r>
+      <w:r>
+        <w:rPr>
+          <w:color w:val="C45911" w:themeColor="accent2" w:themeShade="BF"/>
+          <w:sz w:val="24"/>
+          <w:szCs w:val="24"/>
+        </w:rPr>
+        <w:t xml:space="preserve">schedule(dynamic,chunk) </w:t>
+      </w:r>
+      <w:r>
+        <w:rPr>
+          <w:sz w:val="24"/>
+          <w:szCs w:val="24"/>
+        </w:rPr>
+        <w:t>collapse(3)</w:t>
       </w:r>
     </w:p>
     <w:p>
@@ -12155,55 +11088,7 @@
           <w:sz w:val="24"/>
           <w:szCs w:val="24"/>
         </w:rPr>
-        <w:t>    b[</w:t>
-      </w:r>
-      <w:proofErr w:type="spellStart"/>
-      <w:r>
-        <w:rPr>
-          <w:sz w:val="24"/>
-          <w:szCs w:val="24"/>
-        </w:rPr>
-        <w:t>j+i</w:t>
-      </w:r>
-      <w:proofErr w:type="spellEnd"/>
-      <w:r>
-        <w:rPr>
-          <w:sz w:val="24"/>
-          <w:szCs w:val="24"/>
-        </w:rPr>
-        <w:t>*</w:t>
-      </w:r>
-      <w:proofErr w:type="gramStart"/>
-      <w:r>
-        <w:rPr>
-          <w:sz w:val="24"/>
-          <w:szCs w:val="24"/>
-        </w:rPr>
-        <w:t>N]=</w:t>
-      </w:r>
-      <w:proofErr w:type="gramEnd"/>
-      <w:r>
-        <w:rPr>
-          <w:sz w:val="24"/>
-          <w:szCs w:val="24"/>
-        </w:rPr>
-        <w:t>10*</w:t>
-      </w:r>
-      <w:proofErr w:type="spellStart"/>
-      <w:r>
-        <w:rPr>
-          <w:sz w:val="24"/>
-          <w:szCs w:val="24"/>
-        </w:rPr>
-        <w:t>j+i</w:t>
-      </w:r>
-      <w:proofErr w:type="spellEnd"/>
-      <w:r>
-        <w:rPr>
-          <w:sz w:val="24"/>
-          <w:szCs w:val="24"/>
-        </w:rPr>
-        <w:t>;</w:t>
+        <w:t>            for(i=0;i&lt;M;++i)</w:t>
       </w:r>
     </w:p>
     <w:p>
@@ -12214,6 +11099,13 @@
           <w:szCs w:val="24"/>
         </w:rPr>
       </w:pPr>
+      <w:r>
+        <w:rPr>
+          <w:sz w:val="24"/>
+          <w:szCs w:val="24"/>
+        </w:rPr>
+        <w:t>            {</w:t>
+      </w:r>
     </w:p>
     <w:p>
       <w:pPr>
@@ -12228,55 +11120,7 @@
           <w:sz w:val="24"/>
           <w:szCs w:val="24"/>
         </w:rPr>
-        <w:t>    </w:t>
-      </w:r>
-      <w:proofErr w:type="gramStart"/>
-      <w:r>
-        <w:rPr>
-          <w:sz w:val="24"/>
-          <w:szCs w:val="24"/>
-        </w:rPr>
-        <w:t>for(</w:t>
-      </w:r>
-      <w:proofErr w:type="gramEnd"/>
-      <w:r>
-        <w:rPr>
-          <w:sz w:val="24"/>
-          <w:szCs w:val="24"/>
-        </w:rPr>
-        <w:t>int </w:t>
-      </w:r>
-      <w:proofErr w:type="spellStart"/>
-      <w:r>
-        <w:rPr>
-          <w:sz w:val="24"/>
-          <w:szCs w:val="24"/>
-        </w:rPr>
-        <w:t>i</w:t>
-      </w:r>
-      <w:proofErr w:type="spellEnd"/>
-      <w:r>
-        <w:rPr>
-          <w:sz w:val="24"/>
-          <w:szCs w:val="24"/>
-        </w:rPr>
-        <w:t>=0;i&lt;M;++</w:t>
-      </w:r>
-      <w:proofErr w:type="spellStart"/>
-      <w:r>
-        <w:rPr>
-          <w:sz w:val="24"/>
-          <w:szCs w:val="24"/>
-        </w:rPr>
-        <w:t>i</w:t>
-      </w:r>
-      <w:proofErr w:type="spellEnd"/>
-      <w:r>
-        <w:rPr>
-          <w:sz w:val="24"/>
-          <w:szCs w:val="24"/>
-        </w:rPr>
-        <w:t>)</w:t>
+        <w:t>                for(j=0;j&lt;N;++j)</w:t>
       </w:r>
     </w:p>
     <w:p>
@@ -12292,23 +11136,7 @@
           <w:sz w:val="24"/>
           <w:szCs w:val="24"/>
         </w:rPr>
-        <w:t>    </w:t>
-      </w:r>
-      <w:proofErr w:type="gramStart"/>
-      <w:r>
-        <w:rPr>
-          <w:sz w:val="24"/>
-          <w:szCs w:val="24"/>
-        </w:rPr>
-        <w:t>for(</w:t>
-      </w:r>
-      <w:proofErr w:type="gramEnd"/>
-      <w:r>
-        <w:rPr>
-          <w:sz w:val="24"/>
-          <w:szCs w:val="24"/>
-        </w:rPr>
-        <w:t>int j=0;j&lt;N;++j)</w:t>
+        <w:t>                {</w:t>
       </w:r>
     </w:p>
     <w:p>
@@ -12324,39 +11152,7 @@
           <w:sz w:val="24"/>
           <w:szCs w:val="24"/>
         </w:rPr>
-        <w:t>    c[</w:t>
-      </w:r>
-      <w:proofErr w:type="spellStart"/>
-      <w:r>
-        <w:rPr>
-          <w:sz w:val="24"/>
-          <w:szCs w:val="24"/>
-        </w:rPr>
-        <w:t>j+i</w:t>
-      </w:r>
-      <w:proofErr w:type="spellEnd"/>
-      <w:r>
-        <w:rPr>
-          <w:sz w:val="24"/>
-          <w:szCs w:val="24"/>
-        </w:rPr>
-        <w:t>*</w:t>
-      </w:r>
-      <w:proofErr w:type="gramStart"/>
-      <w:r>
-        <w:rPr>
-          <w:sz w:val="24"/>
-          <w:szCs w:val="24"/>
-        </w:rPr>
-        <w:t>N]=</w:t>
-      </w:r>
-      <w:proofErr w:type="gramEnd"/>
-      <w:r>
-        <w:rPr>
-          <w:sz w:val="24"/>
-          <w:szCs w:val="24"/>
-        </w:rPr>
-        <w:t>0;</w:t>
+        <w:t>                    for(k=0;k&lt;L;++k)</w:t>
       </w:r>
     </w:p>
     <w:p>
@@ -12372,7 +11168,7 @@
           <w:sz w:val="24"/>
           <w:szCs w:val="24"/>
         </w:rPr>
-        <w:t>    </w:t>
+        <w:t>                    {</w:t>
       </w:r>
     </w:p>
     <w:p>
@@ -12388,23 +11184,7 @@
           <w:sz w:val="24"/>
           <w:szCs w:val="24"/>
         </w:rPr>
-        <w:t>    </w:t>
-      </w:r>
-      <w:proofErr w:type="gramStart"/>
-      <w:r>
-        <w:rPr>
-          <w:sz w:val="24"/>
-          <w:szCs w:val="24"/>
-        </w:rPr>
-        <w:t>for(</w:t>
-      </w:r>
-      <w:proofErr w:type="gramEnd"/>
-      <w:r>
-        <w:rPr>
-          <w:sz w:val="24"/>
-          <w:szCs w:val="24"/>
-        </w:rPr>
-        <w:t>int t=0;t&lt;10;++t)</w:t>
+        <w:t>                        c[j+i*N]+=a[k+i*L]*b[j+k*N];</w:t>
       </w:r>
     </w:p>
     <w:p>
@@ -12420,7 +11200,7 @@
           <w:sz w:val="24"/>
           <w:szCs w:val="24"/>
         </w:rPr>
-        <w:t>    {</w:t>
+        <w:t>                    }</w:t>
       </w:r>
     </w:p>
     <w:p>
@@ -12436,24 +11216,56 @@
           <w:sz w:val="24"/>
           <w:szCs w:val="24"/>
         </w:rPr>
+        <w:t>                }</w:t>
+      </w:r>
+    </w:p>
+    <w:p>
+      <w:pPr>
+        <w:spacing w:after="0"/>
+        <w:rPr>
+          <w:sz w:val="24"/>
+          <w:szCs w:val="24"/>
+        </w:rPr>
+      </w:pPr>
+      <w:r>
+        <w:rPr>
+          <w:sz w:val="24"/>
+          <w:szCs w:val="24"/>
+        </w:rPr>
+        <w:t>            }</w:t>
+      </w:r>
+    </w:p>
+    <w:p>
+      <w:pPr>
+        <w:spacing w:after="0"/>
+        <w:rPr>
+          <w:sz w:val="24"/>
+          <w:szCs w:val="24"/>
+        </w:rPr>
+      </w:pPr>
+      <w:r>
+        <w:rPr>
+          <w:sz w:val="24"/>
+          <w:szCs w:val="24"/>
+        </w:rPr>
+        <w:t>        }</w:t>
+      </w:r>
+    </w:p>
+    <w:p>
+      <w:pPr>
+        <w:spacing w:after="0"/>
+        <w:rPr>
+          <w:sz w:val="24"/>
+          <w:szCs w:val="24"/>
+        </w:rPr>
+      </w:pPr>
+      <w:r>
+        <w:rPr>
+          <w:sz w:val="24"/>
+          <w:szCs w:val="24"/>
+        </w:rPr>
         <w:t>        </w:t>
       </w:r>
-      <w:proofErr w:type="spellStart"/>
-      <w:r>
-        <w:rPr>
-          <w:sz w:val="24"/>
-          <w:szCs w:val="24"/>
-        </w:rPr>
-        <w:t>omp_set_num_threads</w:t>
-      </w:r>
-      <w:proofErr w:type="spellEnd"/>
-      <w:r>
-        <w:rPr>
-          <w:sz w:val="24"/>
-          <w:szCs w:val="24"/>
-        </w:rPr>
-        <w:t>(thread[t]);</w:t>
-      </w:r>
     </w:p>
     <w:p>
       <w:pPr>
@@ -12468,39 +11280,7 @@
           <w:sz w:val="24"/>
           <w:szCs w:val="24"/>
         </w:rPr>
-        <w:t>        float start=</w:t>
-      </w:r>
-      <w:proofErr w:type="spellStart"/>
-      <w:r>
-        <w:rPr>
-          <w:sz w:val="24"/>
-          <w:szCs w:val="24"/>
-        </w:rPr>
-        <w:t>omp_get_</w:t>
-      </w:r>
-      <w:proofErr w:type="gramStart"/>
-      <w:r>
-        <w:rPr>
-          <w:sz w:val="24"/>
-          <w:szCs w:val="24"/>
-        </w:rPr>
-        <w:t>wtime</w:t>
-      </w:r>
-      <w:proofErr w:type="spellEnd"/>
-      <w:r>
-        <w:rPr>
-          <w:sz w:val="24"/>
-          <w:szCs w:val="24"/>
-        </w:rPr>
-        <w:t>(</w:t>
-      </w:r>
-      <w:proofErr w:type="gramEnd"/>
-      <w:r>
-        <w:rPr>
-          <w:sz w:val="24"/>
-          <w:szCs w:val="24"/>
-        </w:rPr>
-        <w:t>);</w:t>
+        <w:t>        float end=omp_get_wtime();</w:t>
       </w:r>
     </w:p>
     <w:p>
@@ -12516,7 +11296,7 @@
           <w:sz w:val="24"/>
           <w:szCs w:val="24"/>
         </w:rPr>
-        <w:t>        int chunk=10;</w:t>
+        <w:t>        float exec=end-start;</w:t>
       </w:r>
     </w:p>
     <w:p>
@@ -12532,580 +11312,7 @@
           <w:sz w:val="24"/>
           <w:szCs w:val="24"/>
         </w:rPr>
-        <w:t>        int </w:t>
-      </w:r>
-      <w:proofErr w:type="spellStart"/>
-      <w:proofErr w:type="gramStart"/>
-      <w:r>
-        <w:rPr>
-          <w:sz w:val="24"/>
-          <w:szCs w:val="24"/>
-        </w:rPr>
-        <w:t>i,j</w:t>
-      </w:r>
-      <w:proofErr w:type="gramEnd"/>
-      <w:r>
-        <w:rPr>
-          <w:sz w:val="24"/>
-          <w:szCs w:val="24"/>
-        </w:rPr>
-        <w:t>,k</w:t>
-      </w:r>
-      <w:proofErr w:type="spellEnd"/>
-      <w:r>
-        <w:rPr>
-          <w:sz w:val="24"/>
-          <w:szCs w:val="24"/>
-        </w:rPr>
-        <w:t>;</w:t>
-      </w:r>
-    </w:p>
-    <w:p>
-      <w:pPr>
-        <w:spacing w:after="0"/>
-        <w:rPr>
-          <w:sz w:val="24"/>
-          <w:szCs w:val="24"/>
-        </w:rPr>
-      </w:pPr>
-      <w:r>
-        <w:rPr>
-          <w:sz w:val="24"/>
-          <w:szCs w:val="24"/>
-        </w:rPr>
-        <w:lastRenderedPageBreak/>
-        <w:t>        #pragma omp parallel private(</w:t>
-      </w:r>
-      <w:proofErr w:type="gramStart"/>
-      <w:r>
-        <w:rPr>
-          <w:sz w:val="24"/>
-          <w:szCs w:val="24"/>
-        </w:rPr>
-        <w:t>i,j</w:t>
-      </w:r>
-      <w:proofErr w:type="gramEnd"/>
-      <w:r>
-        <w:rPr>
-          <w:sz w:val="24"/>
-          <w:szCs w:val="24"/>
-        </w:rPr>
-        <w:t>,k) shared(a,b) reduction(+:c)</w:t>
-      </w:r>
-    </w:p>
-    <w:p>
-      <w:pPr>
-        <w:spacing w:after="0"/>
-        <w:rPr>
-          <w:sz w:val="24"/>
-          <w:szCs w:val="24"/>
-        </w:rPr>
-      </w:pPr>
-      <w:r>
-        <w:rPr>
-          <w:sz w:val="24"/>
-          <w:szCs w:val="24"/>
-        </w:rPr>
-        <w:t>        {</w:t>
-      </w:r>
-    </w:p>
-    <w:p>
-      <w:pPr>
-        <w:spacing w:after="0"/>
-        <w:rPr>
-          <w:sz w:val="24"/>
-          <w:szCs w:val="24"/>
-        </w:rPr>
-      </w:pPr>
-      <w:r>
-        <w:rPr>
-          <w:sz w:val="24"/>
-          <w:szCs w:val="24"/>
-        </w:rPr>
-        <w:t>            #pragma </w:t>
-      </w:r>
-      <w:proofErr w:type="spellStart"/>
-      <w:r>
-        <w:rPr>
-          <w:sz w:val="24"/>
-          <w:szCs w:val="24"/>
-        </w:rPr>
-        <w:t>omp</w:t>
-      </w:r>
-      <w:proofErr w:type="spellEnd"/>
-      <w:r>
-        <w:rPr>
-          <w:sz w:val="24"/>
-          <w:szCs w:val="24"/>
-        </w:rPr>
-        <w:t> for </w:t>
-      </w:r>
-      <w:r>
-        <w:rPr>
-          <w:color w:val="C45911" w:themeColor="accent2" w:themeShade="BF"/>
-          <w:sz w:val="24"/>
-          <w:szCs w:val="24"/>
-        </w:rPr>
-        <w:t>schedule(</w:t>
-      </w:r>
-      <w:proofErr w:type="spellStart"/>
-      <w:proofErr w:type="gramStart"/>
-      <w:r>
-        <w:rPr>
-          <w:color w:val="C45911" w:themeColor="accent2" w:themeShade="BF"/>
-          <w:sz w:val="24"/>
-          <w:szCs w:val="24"/>
-        </w:rPr>
-        <w:t>dynamic,chunk</w:t>
-      </w:r>
-      <w:proofErr w:type="spellEnd"/>
-      <w:proofErr w:type="gramEnd"/>
-      <w:r>
-        <w:rPr>
-          <w:color w:val="C45911" w:themeColor="accent2" w:themeShade="BF"/>
-          <w:sz w:val="24"/>
-          <w:szCs w:val="24"/>
-        </w:rPr>
-        <w:t xml:space="preserve">) </w:t>
-      </w:r>
-      <w:r>
-        <w:rPr>
-          <w:sz w:val="24"/>
-          <w:szCs w:val="24"/>
-        </w:rPr>
-        <w:t>collapse(3)</w:t>
-      </w:r>
-    </w:p>
-    <w:p>
-      <w:pPr>
-        <w:spacing w:after="0"/>
-        <w:rPr>
-          <w:sz w:val="24"/>
-          <w:szCs w:val="24"/>
-        </w:rPr>
-      </w:pPr>
-      <w:r>
-        <w:rPr>
-          <w:sz w:val="24"/>
-          <w:szCs w:val="24"/>
-        </w:rPr>
-        <w:t>            for(</w:t>
-      </w:r>
-      <w:proofErr w:type="spellStart"/>
-      <w:r>
-        <w:rPr>
-          <w:sz w:val="24"/>
-          <w:szCs w:val="24"/>
-        </w:rPr>
-        <w:t>i</w:t>
-      </w:r>
-      <w:proofErr w:type="spellEnd"/>
-      <w:r>
-        <w:rPr>
-          <w:sz w:val="24"/>
-          <w:szCs w:val="24"/>
-        </w:rPr>
-        <w:t>=</w:t>
-      </w:r>
-      <w:proofErr w:type="gramStart"/>
-      <w:r>
-        <w:rPr>
-          <w:sz w:val="24"/>
-          <w:szCs w:val="24"/>
-        </w:rPr>
-        <w:t>0;i</w:t>
-      </w:r>
-      <w:proofErr w:type="gramEnd"/>
-      <w:r>
-        <w:rPr>
-          <w:sz w:val="24"/>
-          <w:szCs w:val="24"/>
-        </w:rPr>
-        <w:t>&lt;M;++</w:t>
-      </w:r>
-      <w:proofErr w:type="spellStart"/>
-      <w:r>
-        <w:rPr>
-          <w:sz w:val="24"/>
-          <w:szCs w:val="24"/>
-        </w:rPr>
-        <w:t>i</w:t>
-      </w:r>
-      <w:proofErr w:type="spellEnd"/>
-      <w:r>
-        <w:rPr>
-          <w:sz w:val="24"/>
-          <w:szCs w:val="24"/>
-        </w:rPr>
-        <w:t>)</w:t>
-      </w:r>
-    </w:p>
-    <w:p>
-      <w:pPr>
-        <w:spacing w:after="0"/>
-        <w:rPr>
-          <w:sz w:val="24"/>
-          <w:szCs w:val="24"/>
-        </w:rPr>
-      </w:pPr>
-      <w:r>
-        <w:rPr>
-          <w:sz w:val="24"/>
-          <w:szCs w:val="24"/>
-        </w:rPr>
-        <w:t>            {</w:t>
-      </w:r>
-    </w:p>
-    <w:p>
-      <w:pPr>
-        <w:spacing w:after="0"/>
-        <w:rPr>
-          <w:sz w:val="24"/>
-          <w:szCs w:val="24"/>
-        </w:rPr>
-      </w:pPr>
-      <w:r>
-        <w:rPr>
-          <w:sz w:val="24"/>
-          <w:szCs w:val="24"/>
-        </w:rPr>
-        <w:t>                for(j=</w:t>
-      </w:r>
-      <w:proofErr w:type="gramStart"/>
-      <w:r>
-        <w:rPr>
-          <w:sz w:val="24"/>
-          <w:szCs w:val="24"/>
-        </w:rPr>
-        <w:t>0;j</w:t>
-      </w:r>
-      <w:proofErr w:type="gramEnd"/>
-      <w:r>
-        <w:rPr>
-          <w:sz w:val="24"/>
-          <w:szCs w:val="24"/>
-        </w:rPr>
-        <w:t>&lt;N;++j)</w:t>
-      </w:r>
-    </w:p>
-    <w:p>
-      <w:pPr>
-        <w:spacing w:after="0"/>
-        <w:rPr>
-          <w:sz w:val="24"/>
-          <w:szCs w:val="24"/>
-        </w:rPr>
-      </w:pPr>
-      <w:r>
-        <w:rPr>
-          <w:sz w:val="24"/>
-          <w:szCs w:val="24"/>
-        </w:rPr>
-        <w:t>                {</w:t>
-      </w:r>
-    </w:p>
-    <w:p>
-      <w:pPr>
-        <w:spacing w:after="0"/>
-        <w:rPr>
-          <w:sz w:val="24"/>
-          <w:szCs w:val="24"/>
-        </w:rPr>
-      </w:pPr>
-      <w:r>
-        <w:rPr>
-          <w:sz w:val="24"/>
-          <w:szCs w:val="24"/>
-        </w:rPr>
-        <w:t>                    for(k=</w:t>
-      </w:r>
-      <w:proofErr w:type="gramStart"/>
-      <w:r>
-        <w:rPr>
-          <w:sz w:val="24"/>
-          <w:szCs w:val="24"/>
-        </w:rPr>
-        <w:t>0;k</w:t>
-      </w:r>
-      <w:proofErr w:type="gramEnd"/>
-      <w:r>
-        <w:rPr>
-          <w:sz w:val="24"/>
-          <w:szCs w:val="24"/>
-        </w:rPr>
-        <w:t>&lt;L;++k)</w:t>
-      </w:r>
-    </w:p>
-    <w:p>
-      <w:pPr>
-        <w:spacing w:after="0"/>
-        <w:rPr>
-          <w:sz w:val="24"/>
-          <w:szCs w:val="24"/>
-        </w:rPr>
-      </w:pPr>
-      <w:r>
-        <w:rPr>
-          <w:sz w:val="24"/>
-          <w:szCs w:val="24"/>
-        </w:rPr>
-        <w:t>                    {</w:t>
-      </w:r>
-    </w:p>
-    <w:p>
-      <w:pPr>
-        <w:spacing w:after="0"/>
-        <w:rPr>
-          <w:sz w:val="24"/>
-          <w:szCs w:val="24"/>
-        </w:rPr>
-      </w:pPr>
-      <w:r>
-        <w:rPr>
-          <w:sz w:val="24"/>
-          <w:szCs w:val="24"/>
-        </w:rPr>
-        <w:t>                        c[</w:t>
-      </w:r>
-      <w:proofErr w:type="spellStart"/>
-      <w:r>
-        <w:rPr>
-          <w:sz w:val="24"/>
-          <w:szCs w:val="24"/>
-        </w:rPr>
-        <w:t>j+i</w:t>
-      </w:r>
-      <w:proofErr w:type="spellEnd"/>
-      <w:r>
-        <w:rPr>
-          <w:sz w:val="24"/>
-          <w:szCs w:val="24"/>
-        </w:rPr>
-        <w:t>*</w:t>
-      </w:r>
-      <w:proofErr w:type="gramStart"/>
-      <w:r>
-        <w:rPr>
-          <w:sz w:val="24"/>
-          <w:szCs w:val="24"/>
-        </w:rPr>
-        <w:t>N]+</w:t>
-      </w:r>
-      <w:proofErr w:type="gramEnd"/>
-      <w:r>
-        <w:rPr>
-          <w:sz w:val="24"/>
-          <w:szCs w:val="24"/>
-        </w:rPr>
-        <w:t>=a[</w:t>
-      </w:r>
-      <w:proofErr w:type="spellStart"/>
-      <w:r>
-        <w:rPr>
-          <w:sz w:val="24"/>
-          <w:szCs w:val="24"/>
-        </w:rPr>
-        <w:t>k+i</w:t>
-      </w:r>
-      <w:proofErr w:type="spellEnd"/>
-      <w:r>
-        <w:rPr>
-          <w:sz w:val="24"/>
-          <w:szCs w:val="24"/>
-        </w:rPr>
-        <w:t>*L]*b[</w:t>
-      </w:r>
-      <w:proofErr w:type="spellStart"/>
-      <w:r>
-        <w:rPr>
-          <w:sz w:val="24"/>
-          <w:szCs w:val="24"/>
-        </w:rPr>
-        <w:t>j+k</w:t>
-      </w:r>
-      <w:proofErr w:type="spellEnd"/>
-      <w:r>
-        <w:rPr>
-          <w:sz w:val="24"/>
-          <w:szCs w:val="24"/>
-        </w:rPr>
-        <w:t>*N];</w:t>
-      </w:r>
-    </w:p>
-    <w:p>
-      <w:pPr>
-        <w:spacing w:after="0"/>
-        <w:rPr>
-          <w:sz w:val="24"/>
-          <w:szCs w:val="24"/>
-        </w:rPr>
-      </w:pPr>
-      <w:r>
-        <w:rPr>
-          <w:sz w:val="24"/>
-          <w:szCs w:val="24"/>
-        </w:rPr>
-        <w:t>                    }</w:t>
-      </w:r>
-    </w:p>
-    <w:p>
-      <w:pPr>
-        <w:spacing w:after="0"/>
-        <w:rPr>
-          <w:sz w:val="24"/>
-          <w:szCs w:val="24"/>
-        </w:rPr>
-      </w:pPr>
-      <w:r>
-        <w:rPr>
-          <w:sz w:val="24"/>
-          <w:szCs w:val="24"/>
-        </w:rPr>
-        <w:t>                }</w:t>
-      </w:r>
-    </w:p>
-    <w:p>
-      <w:pPr>
-        <w:spacing w:after="0"/>
-        <w:rPr>
-          <w:sz w:val="24"/>
-          <w:szCs w:val="24"/>
-        </w:rPr>
-      </w:pPr>
-      <w:r>
-        <w:rPr>
-          <w:sz w:val="24"/>
-          <w:szCs w:val="24"/>
-        </w:rPr>
-        <w:t>            }</w:t>
-      </w:r>
-    </w:p>
-    <w:p>
-      <w:pPr>
-        <w:spacing w:after="0"/>
-        <w:rPr>
-          <w:sz w:val="24"/>
-          <w:szCs w:val="24"/>
-        </w:rPr>
-      </w:pPr>
-      <w:r>
-        <w:rPr>
-          <w:sz w:val="24"/>
-          <w:szCs w:val="24"/>
-        </w:rPr>
-        <w:t>        }</w:t>
-      </w:r>
-    </w:p>
-    <w:p>
-      <w:pPr>
-        <w:spacing w:after="0"/>
-        <w:rPr>
-          <w:sz w:val="24"/>
-          <w:szCs w:val="24"/>
-        </w:rPr>
-      </w:pPr>
-      <w:r>
-        <w:rPr>
-          <w:sz w:val="24"/>
-          <w:szCs w:val="24"/>
-        </w:rPr>
-        <w:t>        </w:t>
-      </w:r>
-    </w:p>
-    <w:p>
-      <w:pPr>
-        <w:spacing w:after="0"/>
-        <w:rPr>
-          <w:sz w:val="24"/>
-          <w:szCs w:val="24"/>
-        </w:rPr>
-      </w:pPr>
-      <w:r>
-        <w:rPr>
-          <w:sz w:val="24"/>
-          <w:szCs w:val="24"/>
-        </w:rPr>
-        <w:t>        float end=</w:t>
-      </w:r>
-      <w:proofErr w:type="spellStart"/>
-      <w:r>
-        <w:rPr>
-          <w:sz w:val="24"/>
-          <w:szCs w:val="24"/>
-        </w:rPr>
-        <w:t>omp_get_</w:t>
-      </w:r>
-      <w:proofErr w:type="gramStart"/>
-      <w:r>
-        <w:rPr>
-          <w:sz w:val="24"/>
-          <w:szCs w:val="24"/>
-        </w:rPr>
-        <w:t>wtime</w:t>
-      </w:r>
-      <w:proofErr w:type="spellEnd"/>
-      <w:r>
-        <w:rPr>
-          <w:sz w:val="24"/>
-          <w:szCs w:val="24"/>
-        </w:rPr>
-        <w:t>(</w:t>
-      </w:r>
-      <w:proofErr w:type="gramEnd"/>
-      <w:r>
-        <w:rPr>
-          <w:sz w:val="24"/>
-          <w:szCs w:val="24"/>
-        </w:rPr>
-        <w:t>);</w:t>
-      </w:r>
-    </w:p>
-    <w:p>
-      <w:pPr>
-        <w:spacing w:after="0"/>
-        <w:rPr>
-          <w:sz w:val="24"/>
-          <w:szCs w:val="24"/>
-        </w:rPr>
-      </w:pPr>
-      <w:r>
-        <w:rPr>
-          <w:sz w:val="24"/>
-          <w:szCs w:val="24"/>
-        </w:rPr>
-        <w:t>        float exec=end-start;</w:t>
-      </w:r>
-    </w:p>
-    <w:p>
-      <w:pPr>
-        <w:spacing w:after="0"/>
-        <w:rPr>
-          <w:sz w:val="24"/>
-          <w:szCs w:val="24"/>
-        </w:rPr>
-      </w:pPr>
-      <w:r>
-        <w:rPr>
-          <w:sz w:val="24"/>
-          <w:szCs w:val="24"/>
-        </w:rPr>
-        <w:t>        </w:t>
-      </w:r>
-      <w:proofErr w:type="gramStart"/>
-      <w:r>
-        <w:rPr>
-          <w:sz w:val="24"/>
-          <w:szCs w:val="24"/>
-        </w:rPr>
-        <w:t>printf(</w:t>
-      </w:r>
-      <w:proofErr w:type="gramEnd"/>
-      <w:r>
-        <w:rPr>
-          <w:sz w:val="24"/>
-          <w:szCs w:val="24"/>
-        </w:rPr>
-        <w:t>"Thread count: %d Time taken is: %f\n",thread[t],exec);</w:t>
+        <w:t>        printf("Thread count: %d Time taken is: %f\n",thread[t],exec);</w:t>
       </w:r>
     </w:p>
     <w:p>
@@ -13245,39 +11452,13 @@
           <w:szCs w:val="24"/>
         </w:rPr>
       </w:pPr>
-      <w:proofErr w:type="spellStart"/>
-      <w:r>
-        <w:rPr>
-          <w:sz w:val="24"/>
-          <w:szCs w:val="24"/>
-        </w:rPr>
-        <w:t>gcc</w:t>
-      </w:r>
-      <w:proofErr w:type="spellEnd"/>
-      <w:r>
-        <w:rPr>
-          <w:sz w:val="24"/>
-          <w:szCs w:val="24"/>
-        </w:rPr>
-        <w:t xml:space="preserve"> -</w:t>
-      </w:r>
-      <w:proofErr w:type="spellStart"/>
-      <w:r>
-        <w:rPr>
-          <w:sz w:val="24"/>
-          <w:szCs w:val="24"/>
-        </w:rPr>
-        <w:t>fopenmp</w:t>
-      </w:r>
-      <w:proofErr w:type="spellEnd"/>
-      <w:r>
-        <w:rPr>
-          <w:sz w:val="24"/>
-          <w:szCs w:val="24"/>
-        </w:rPr>
-        <w:t xml:space="preserve"> </w:t>
-      </w:r>
-      <w:proofErr w:type="spellStart"/>
+      <w:r>
+        <w:rPr>
+          <w:sz w:val="24"/>
+          <w:szCs w:val="24"/>
+        </w:rPr>
+        <w:t xml:space="preserve">gcc -fopenmp </w:t>
+      </w:r>
       <w:r>
         <w:rPr>
           <w:sz w:val="24"/>
@@ -13299,31 +11480,21 @@
         </w:rPr>
         <w:t>.c</w:t>
       </w:r>
-      <w:proofErr w:type="spellEnd"/>
-    </w:p>
-    <w:p>
-      <w:pPr>
-        <w:rPr>
-          <w:sz w:val="24"/>
-          <w:szCs w:val="24"/>
-        </w:rPr>
-      </w:pPr>
-      <w:r>
-        <w:rPr>
-          <w:sz w:val="24"/>
-          <w:szCs w:val="24"/>
-        </w:rPr>
-        <w:t>./</w:t>
-      </w:r>
-      <w:proofErr w:type="spellStart"/>
-      <w:r>
-        <w:rPr>
-          <w:sz w:val="24"/>
-          <w:szCs w:val="24"/>
-        </w:rPr>
-        <w:t>a.out</w:t>
-      </w:r>
-      <w:proofErr w:type="spellEnd"/>
+    </w:p>
+    <w:p>
+      <w:pPr>
+        <w:rPr>
+          <w:sz w:val="24"/>
+          <w:szCs w:val="24"/>
+        </w:rPr>
+      </w:pPr>
+      <w:r>
+        <w:rPr>
+          <w:sz w:val="24"/>
+          <w:szCs w:val="24"/>
+        </w:rPr>
+        <w:t>./a.out</w:t>
+      </w:r>
     </w:p>
     <w:p>
       <w:pPr>
@@ -15184,6 +13355,7 @@
   <w:style w:type="character" w:default="1" w:styleId="DefaultParagraphFont">
     <w:name w:val="Default Paragraph Font"/>
     <w:uiPriority w:val="1"/>
+    <w:semiHidden/>
     <w:unhideWhenUsed/>
   </w:style>
   <w:style w:type="table" w:default="1" w:styleId="TableNormal">

</xml_diff>